<commit_message>
Correções no DD e no DER #66 Tinha atributos faltando no DER e no DD. Fiz alguns ajustes
</commit_message>
<xml_diff>
--- a/Requisitos/Casos de Uso - Especificação a nivel de sistema/DD-Aluguel.docx
+++ b/Requisitos/Casos de Uso - Especificação a nivel de sistema/DD-Aluguel.docx
@@ -274,7 +274,14 @@
                 <w:sz w:val="28"/>
                 <w:szCs w:val="28"/>
               </w:rPr>
-              <w:t>inteiro</w:t>
+              <w:t>I</w:t>
+            </w:r>
+            <w:r>
+              <w:rPr>
+                <w:sz w:val="28"/>
+                <w:szCs w:val="28"/>
+              </w:rPr>
+              <w:t>nteiro</w:t>
             </w:r>
           </w:p>
         </w:tc>
@@ -508,7 +515,6 @@
                 <w:szCs w:val="28"/>
               </w:rPr>
             </w:pPr>
-            <w:proofErr w:type="spellStart"/>
             <w:r>
               <w:rPr>
                 <w:sz w:val="28"/>
@@ -516,7 +522,6 @@
               </w:rPr>
               <w:t>cpf</w:t>
             </w:r>
-            <w:proofErr w:type="spellEnd"/>
           </w:p>
         </w:tc>
         <w:tc>
@@ -638,7 +643,6 @@
                 <w:szCs w:val="28"/>
               </w:rPr>
             </w:pPr>
-            <w:proofErr w:type="spellStart"/>
             <w:r>
               <w:rPr>
                 <w:sz w:val="28"/>
@@ -646,7 +650,6 @@
               </w:rPr>
               <w:t>rg</w:t>
             </w:r>
-            <w:proofErr w:type="spellEnd"/>
           </w:p>
         </w:tc>
         <w:tc>
@@ -769,7 +772,6 @@
                 <w:szCs w:val="28"/>
               </w:rPr>
             </w:pPr>
-            <w:proofErr w:type="spellStart"/>
             <w:r>
               <w:rPr>
                 <w:sz w:val="28"/>
@@ -777,7 +779,6 @@
               </w:rPr>
               <w:t>email</w:t>
             </w:r>
-            <w:proofErr w:type="spellEnd"/>
           </w:p>
         </w:tc>
         <w:tc>
@@ -1034,7 +1035,6 @@
                 <w:szCs w:val="28"/>
               </w:rPr>
             </w:pPr>
-            <w:proofErr w:type="spellStart"/>
             <w:r>
               <w:rPr>
                 <w:sz w:val="28"/>
@@ -1042,7 +1042,6 @@
               </w:rPr>
               <w:t>estadoCivil</w:t>
             </w:r>
-            <w:proofErr w:type="spellEnd"/>
           </w:p>
         </w:tc>
         <w:tc>
@@ -1102,6 +1101,12 @@
                 <w:sz w:val="28"/>
               </w:rPr>
             </w:pPr>
+            <w:r>
+              <w:rPr>
+                <w:sz w:val="28"/>
+              </w:rPr>
+              <w:t>*</w:t>
+            </w:r>
           </w:p>
         </w:tc>
         <w:tc>
@@ -1140,7 +1145,6 @@
                 <w:szCs w:val="28"/>
               </w:rPr>
             </w:pPr>
-            <w:proofErr w:type="spellStart"/>
             <w:r>
               <w:rPr>
                 <w:sz w:val="28"/>
@@ -1148,7 +1152,6 @@
               </w:rPr>
               <w:t>profissao</w:t>
             </w:r>
-            <w:proofErr w:type="spellEnd"/>
           </w:p>
         </w:tc>
         <w:tc>
@@ -1225,6 +1228,13 @@
                 <w:szCs w:val="28"/>
               </w:rPr>
             </w:pPr>
+            <w:r>
+              <w:rPr>
+                <w:sz w:val="28"/>
+                <w:szCs w:val="28"/>
+              </w:rPr>
+              <w:t>*</w:t>
+            </w:r>
           </w:p>
         </w:tc>
         <w:tc>
@@ -1269,7 +1279,7 @@
                 <w:sz w:val="28"/>
                 <w:szCs w:val="28"/>
               </w:rPr>
-              <w:t>Cep</w:t>
+              <w:t>nomeConjugue</w:t>
             </w:r>
           </w:p>
         </w:tc>
@@ -1289,7 +1299,14 @@
                 <w:sz w:val="28"/>
                 <w:szCs w:val="28"/>
               </w:rPr>
-              <w:t>Char</w:t>
+              <w:t>C</w:t>
+            </w:r>
+            <w:r>
+              <w:rPr>
+                <w:sz w:val="28"/>
+                <w:szCs w:val="28"/>
+              </w:rPr>
+              <w:t>har</w:t>
             </w:r>
           </w:p>
         </w:tc>
@@ -1310,7 +1327,7 @@
                 <w:sz w:val="28"/>
                 <w:szCs w:val="28"/>
               </w:rPr>
-              <w:t>8</w:t>
+              <w:t>60</w:t>
             </w:r>
           </w:p>
         </w:tc>
@@ -1340,13 +1357,6 @@
                 <w:szCs w:val="28"/>
               </w:rPr>
             </w:pPr>
-            <w:r>
-              <w:rPr>
-                <w:sz w:val="28"/>
-                <w:szCs w:val="28"/>
-              </w:rPr>
-              <w:t>*</w:t>
-            </w:r>
           </w:p>
         </w:tc>
         <w:tc>
@@ -1391,7 +1401,7 @@
                 <w:sz w:val="28"/>
                 <w:szCs w:val="28"/>
               </w:rPr>
-              <w:t>logradouro</w:t>
+              <w:t>Cep</w:t>
             </w:r>
           </w:p>
         </w:tc>
@@ -1411,14 +1421,7 @@
                 <w:sz w:val="28"/>
                 <w:szCs w:val="28"/>
               </w:rPr>
-              <w:t>C</w:t>
-            </w:r>
-            <w:r>
-              <w:rPr>
-                <w:sz w:val="28"/>
-                <w:szCs w:val="28"/>
-              </w:rPr>
-              <w:t>har</w:t>
+              <w:t>Char</w:t>
             </w:r>
           </w:p>
         </w:tc>
@@ -1439,7 +1442,7 @@
                 <w:sz w:val="28"/>
                 <w:szCs w:val="28"/>
               </w:rPr>
-              <w:t>60</w:t>
+              <w:t>8</w:t>
             </w:r>
           </w:p>
         </w:tc>
@@ -1520,7 +1523,7 @@
                 <w:sz w:val="28"/>
                 <w:szCs w:val="28"/>
               </w:rPr>
-              <w:t>UF</w:t>
+              <w:t>logradouro</w:t>
             </w:r>
           </w:p>
         </w:tc>
@@ -1540,7 +1543,7 @@
                 <w:sz w:val="28"/>
                 <w:szCs w:val="28"/>
               </w:rPr>
-              <w:t>enumerado</w:t>
+              <w:t>Char</w:t>
             </w:r>
           </w:p>
         </w:tc>
@@ -1556,6 +1559,13 @@
                 <w:szCs w:val="28"/>
               </w:rPr>
             </w:pPr>
+            <w:r>
+              <w:rPr>
+                <w:sz w:val="28"/>
+                <w:szCs w:val="28"/>
+              </w:rPr>
+              <w:t>60</w:t>
+            </w:r>
           </w:p>
         </w:tc>
         <w:tc>
@@ -1635,7 +1645,7 @@
                 <w:sz w:val="28"/>
                 <w:szCs w:val="28"/>
               </w:rPr>
-              <w:t>número</w:t>
+              <w:t>UF</w:t>
             </w:r>
           </w:p>
         </w:tc>
@@ -1655,7 +1665,7 @@
                 <w:sz w:val="28"/>
                 <w:szCs w:val="28"/>
               </w:rPr>
-              <w:t>inteiro</w:t>
+              <w:t>enumerado</w:t>
             </w:r>
           </w:p>
         </w:tc>
@@ -1750,7 +1760,7 @@
                 <w:sz w:val="28"/>
                 <w:szCs w:val="28"/>
               </w:rPr>
-              <w:t>cidade</w:t>
+              <w:t>número</w:t>
             </w:r>
           </w:p>
         </w:tc>
@@ -1770,14 +1780,14 @@
                 <w:sz w:val="28"/>
                 <w:szCs w:val="28"/>
               </w:rPr>
-              <w:t>C</w:t>
-            </w:r>
-            <w:r>
-              <w:rPr>
-                <w:sz w:val="28"/>
-                <w:szCs w:val="28"/>
-              </w:rPr>
-              <w:t>har</w:t>
+              <w:t>I</w:t>
+            </w:r>
+            <w:r>
+              <w:rPr>
+                <w:sz w:val="28"/>
+                <w:szCs w:val="28"/>
+              </w:rPr>
+              <w:t>nteiro</w:t>
             </w:r>
           </w:p>
         </w:tc>
@@ -1793,13 +1803,6 @@
                 <w:szCs w:val="28"/>
               </w:rPr>
             </w:pPr>
-            <w:r>
-              <w:rPr>
-                <w:sz w:val="28"/>
-                <w:szCs w:val="28"/>
-              </w:rPr>
-              <w:t>40</w:t>
-            </w:r>
           </w:p>
         </w:tc>
         <w:tc>
@@ -1879,7 +1882,7 @@
                 <w:sz w:val="28"/>
                 <w:szCs w:val="28"/>
               </w:rPr>
-              <w:t>bairro</w:t>
+              <w:t>cidade</w:t>
             </w:r>
           </w:p>
         </w:tc>
@@ -1899,14 +1902,7 @@
                 <w:sz w:val="28"/>
                 <w:szCs w:val="28"/>
               </w:rPr>
-              <w:t>C</w:t>
-            </w:r>
-            <w:r>
-              <w:rPr>
-                <w:sz w:val="28"/>
-                <w:szCs w:val="28"/>
-              </w:rPr>
-              <w:t>har</w:t>
+              <w:t>Char</w:t>
             </w:r>
           </w:p>
         </w:tc>
@@ -1975,134 +1971,6 @@
               <w:rPr>
                 <w:sz w:val="28"/>
                 <w:szCs w:val="28"/>
-              </w:rPr>
-            </w:pPr>
-          </w:p>
-        </w:tc>
-      </w:tr>
-      <w:tr>
-        <w:tc>
-          <w:tcPr>
-            <w:tcW w:w="1307" w:type="dxa"/>
-            <w:vMerge w:val="restart"/>
-            <w:vAlign w:val="center"/>
-          </w:tcPr>
-          <w:p>
-            <w:pPr>
-              <w:spacing w:line="259" w:lineRule="auto"/>
-            </w:pPr>
-            <w:r>
-              <w:rPr>
-                <w:sz w:val="28"/>
-                <w:szCs w:val="28"/>
-              </w:rPr>
-              <w:t>Inquilino</w:t>
-            </w:r>
-          </w:p>
-        </w:tc>
-        <w:tc>
-          <w:tcPr>
-            <w:tcW w:w="2201" w:type="dxa"/>
-          </w:tcPr>
-          <w:p>
-            <w:pPr>
-              <w:rPr>
-                <w:sz w:val="28"/>
-                <w:szCs w:val="28"/>
-              </w:rPr>
-            </w:pPr>
-            <w:r>
-              <w:rPr>
-                <w:sz w:val="28"/>
-                <w:szCs w:val="28"/>
-              </w:rPr>
-              <w:t>id</w:t>
-            </w:r>
-          </w:p>
-        </w:tc>
-        <w:tc>
-          <w:tcPr>
-            <w:tcW w:w="1560" w:type="dxa"/>
-          </w:tcPr>
-          <w:p>
-            <w:pPr>
-              <w:rPr>
-                <w:sz w:val="28"/>
-                <w:szCs w:val="28"/>
-              </w:rPr>
-            </w:pPr>
-            <w:r>
-              <w:rPr>
-                <w:sz w:val="28"/>
-                <w:szCs w:val="28"/>
-              </w:rPr>
-              <w:t>inteiro</w:t>
-            </w:r>
-          </w:p>
-        </w:tc>
-        <w:tc>
-          <w:tcPr>
-            <w:tcW w:w="1340" w:type="dxa"/>
-          </w:tcPr>
-          <w:p>
-            <w:pPr>
-              <w:jc w:val="center"/>
-              <w:rPr>
-                <w:sz w:val="28"/>
-              </w:rPr>
-            </w:pPr>
-          </w:p>
-        </w:tc>
-        <w:tc>
-          <w:tcPr>
-            <w:tcW w:w="1284" w:type="dxa"/>
-          </w:tcPr>
-          <w:p>
-            <w:pPr>
-              <w:jc w:val="center"/>
-              <w:rPr>
-                <w:sz w:val="28"/>
-                <w:szCs w:val="28"/>
-              </w:rPr>
-            </w:pPr>
-            <w:r>
-              <w:rPr>
-                <w:sz w:val="28"/>
-                <w:szCs w:val="28"/>
-              </w:rPr>
-              <w:t>*</w:t>
-            </w:r>
-          </w:p>
-        </w:tc>
-        <w:tc>
-          <w:tcPr>
-            <w:tcW w:w="1334" w:type="dxa"/>
-          </w:tcPr>
-          <w:p>
-            <w:pPr>
-              <w:jc w:val="center"/>
-              <w:rPr>
-                <w:sz w:val="28"/>
-                <w:szCs w:val="28"/>
-              </w:rPr>
-            </w:pPr>
-            <w:r>
-              <w:rPr>
-                <w:sz w:val="28"/>
-                <w:szCs w:val="28"/>
-              </w:rPr>
-              <w:t>*</w:t>
-            </w:r>
-          </w:p>
-        </w:tc>
-        <w:tc>
-          <w:tcPr>
-            <w:tcW w:w="1371" w:type="dxa"/>
-          </w:tcPr>
-          <w:p>
-            <w:pPr>
-              <w:rPr>
-                <w:sz w:val="28"/>
               </w:rPr>
             </w:pPr>
           </w:p>
@@ -2136,7 +2004,7 @@
                 <w:sz w:val="28"/>
                 <w:szCs w:val="28"/>
               </w:rPr>
-              <w:t>nome</w:t>
+              <w:t>bairro</w:t>
             </w:r>
           </w:p>
         </w:tc>
@@ -2156,14 +2024,7 @@
                 <w:sz w:val="28"/>
                 <w:szCs w:val="28"/>
               </w:rPr>
-              <w:t>C</w:t>
-            </w:r>
-            <w:r>
-              <w:rPr>
-                <w:sz w:val="28"/>
-                <w:szCs w:val="28"/>
-              </w:rPr>
-              <w:t>har</w:t>
+              <w:t>Char</w:t>
             </w:r>
           </w:p>
         </w:tc>
@@ -2184,7 +2045,7 @@
                 <w:sz w:val="28"/>
                 <w:szCs w:val="28"/>
               </w:rPr>
-              <w:t>60</w:t>
+              <w:t>40</w:t>
             </w:r>
           </w:p>
         </w:tc>
@@ -2232,6 +2093,141 @@
               <w:rPr>
                 <w:sz w:val="28"/>
                 <w:szCs w:val="28"/>
+              </w:rPr>
+            </w:pPr>
+          </w:p>
+        </w:tc>
+      </w:tr>
+      <w:tr>
+        <w:tc>
+          <w:tcPr>
+            <w:tcW w:w="1307" w:type="dxa"/>
+            <w:vMerge w:val="restart"/>
+            <w:vAlign w:val="center"/>
+          </w:tcPr>
+          <w:p>
+            <w:pPr>
+              <w:spacing w:line="259" w:lineRule="auto"/>
+            </w:pPr>
+            <w:r>
+              <w:rPr>
+                <w:sz w:val="28"/>
+                <w:szCs w:val="28"/>
+              </w:rPr>
+              <w:t>Inquilino</w:t>
+            </w:r>
+          </w:p>
+        </w:tc>
+        <w:tc>
+          <w:tcPr>
+            <w:tcW w:w="2201" w:type="dxa"/>
+          </w:tcPr>
+          <w:p>
+            <w:pPr>
+              <w:rPr>
+                <w:sz w:val="28"/>
+                <w:szCs w:val="28"/>
+              </w:rPr>
+            </w:pPr>
+            <w:r>
+              <w:rPr>
+                <w:sz w:val="28"/>
+                <w:szCs w:val="28"/>
+              </w:rPr>
+              <w:t>id</w:t>
+            </w:r>
+          </w:p>
+        </w:tc>
+        <w:tc>
+          <w:tcPr>
+            <w:tcW w:w="1560" w:type="dxa"/>
+          </w:tcPr>
+          <w:p>
+            <w:pPr>
+              <w:rPr>
+                <w:sz w:val="28"/>
+                <w:szCs w:val="28"/>
+              </w:rPr>
+            </w:pPr>
+            <w:r>
+              <w:rPr>
+                <w:sz w:val="28"/>
+                <w:szCs w:val="28"/>
+              </w:rPr>
+              <w:t>I</w:t>
+            </w:r>
+            <w:r>
+              <w:rPr>
+                <w:sz w:val="28"/>
+                <w:szCs w:val="28"/>
+              </w:rPr>
+              <w:t>nteiro</w:t>
+            </w:r>
+          </w:p>
+        </w:tc>
+        <w:tc>
+          <w:tcPr>
+            <w:tcW w:w="1340" w:type="dxa"/>
+          </w:tcPr>
+          <w:p>
+            <w:pPr>
+              <w:jc w:val="center"/>
+              <w:rPr>
+                <w:sz w:val="28"/>
+              </w:rPr>
+            </w:pPr>
+          </w:p>
+        </w:tc>
+        <w:tc>
+          <w:tcPr>
+            <w:tcW w:w="1284" w:type="dxa"/>
+          </w:tcPr>
+          <w:p>
+            <w:pPr>
+              <w:jc w:val="center"/>
+              <w:rPr>
+                <w:sz w:val="28"/>
+                <w:szCs w:val="28"/>
+              </w:rPr>
+            </w:pPr>
+            <w:r>
+              <w:rPr>
+                <w:sz w:val="28"/>
+                <w:szCs w:val="28"/>
+              </w:rPr>
+              <w:t>*</w:t>
+            </w:r>
+          </w:p>
+        </w:tc>
+        <w:tc>
+          <w:tcPr>
+            <w:tcW w:w="1334" w:type="dxa"/>
+          </w:tcPr>
+          <w:p>
+            <w:pPr>
+              <w:jc w:val="center"/>
+              <w:rPr>
+                <w:sz w:val="28"/>
+                <w:szCs w:val="28"/>
+              </w:rPr>
+            </w:pPr>
+            <w:r>
+              <w:rPr>
+                <w:sz w:val="28"/>
+                <w:szCs w:val="28"/>
+              </w:rPr>
+              <w:t>*</w:t>
+            </w:r>
+          </w:p>
+        </w:tc>
+        <w:tc>
+          <w:tcPr>
+            <w:tcW w:w="1371" w:type="dxa"/>
+          </w:tcPr>
+          <w:p>
+            <w:pPr>
+              <w:rPr>
+                <w:sz w:val="28"/>
               </w:rPr>
             </w:pPr>
           </w:p>
@@ -2260,15 +2256,13 @@
                 <w:szCs w:val="28"/>
               </w:rPr>
             </w:pPr>
-            <w:proofErr w:type="spellStart"/>
-            <w:r>
-              <w:rPr>
-                <w:sz w:val="28"/>
-                <w:szCs w:val="28"/>
-              </w:rPr>
-              <w:t>cpf</w:t>
-            </w:r>
-            <w:proofErr w:type="spellEnd"/>
+            <w:r>
+              <w:rPr>
+                <w:sz w:val="28"/>
+                <w:szCs w:val="28"/>
+              </w:rPr>
+              <w:t>nome</w:t>
+            </w:r>
           </w:p>
         </w:tc>
         <w:tc>
@@ -2287,14 +2281,7 @@
                 <w:sz w:val="28"/>
                 <w:szCs w:val="28"/>
               </w:rPr>
-              <w:t>C</w:t>
-            </w:r>
-            <w:r>
-              <w:rPr>
-                <w:sz w:val="28"/>
-                <w:szCs w:val="28"/>
-              </w:rPr>
-              <w:t>har</w:t>
+              <w:t>Char</w:t>
             </w:r>
           </w:p>
         </w:tc>
@@ -2315,7 +2302,7 @@
                 <w:sz w:val="28"/>
                 <w:szCs w:val="28"/>
               </w:rPr>
-              <w:t>11</w:t>
+              <w:t>60</w:t>
             </w:r>
           </w:p>
         </w:tc>
@@ -2391,15 +2378,13 @@
                 <w:szCs w:val="28"/>
               </w:rPr>
             </w:pPr>
-            <w:proofErr w:type="spellStart"/>
-            <w:r>
-              <w:rPr>
-                <w:sz w:val="28"/>
-                <w:szCs w:val="28"/>
-              </w:rPr>
-              <w:t>rg</w:t>
-            </w:r>
-            <w:proofErr w:type="spellEnd"/>
+            <w:r>
+              <w:rPr>
+                <w:sz w:val="28"/>
+                <w:szCs w:val="28"/>
+              </w:rPr>
+              <w:t>cpf</w:t>
+            </w:r>
           </w:p>
         </w:tc>
         <w:tc>
@@ -2418,14 +2403,7 @@
                 <w:sz w:val="28"/>
                 <w:szCs w:val="28"/>
               </w:rPr>
-              <w:t>C</w:t>
-            </w:r>
-            <w:r>
-              <w:rPr>
-                <w:sz w:val="28"/>
-                <w:szCs w:val="28"/>
-              </w:rPr>
-              <w:t>har</w:t>
+              <w:t>Char</w:t>
             </w:r>
           </w:p>
         </w:tc>
@@ -2446,7 +2424,7 @@
                 <w:sz w:val="28"/>
                 <w:szCs w:val="28"/>
               </w:rPr>
-              <w:t>10</w:t>
+              <w:t>11</w:t>
             </w:r>
           </w:p>
         </w:tc>
@@ -2522,15 +2500,13 @@
                 <w:szCs w:val="28"/>
               </w:rPr>
             </w:pPr>
-            <w:proofErr w:type="spellStart"/>
-            <w:r>
-              <w:rPr>
-                <w:sz w:val="28"/>
-                <w:szCs w:val="28"/>
-              </w:rPr>
-              <w:t>email</w:t>
-            </w:r>
-            <w:proofErr w:type="spellEnd"/>
+            <w:r>
+              <w:rPr>
+                <w:sz w:val="28"/>
+                <w:szCs w:val="28"/>
+              </w:rPr>
+              <w:t>rg</w:t>
+            </w:r>
           </w:p>
         </w:tc>
         <w:tc>
@@ -2549,14 +2525,7 @@
                 <w:sz w:val="28"/>
                 <w:szCs w:val="28"/>
               </w:rPr>
-              <w:t>C</w:t>
-            </w:r>
-            <w:r>
-              <w:rPr>
-                <w:sz w:val="28"/>
-                <w:szCs w:val="28"/>
-              </w:rPr>
-              <w:t>har</w:t>
+              <w:t>Char</w:t>
             </w:r>
           </w:p>
         </w:tc>
@@ -2577,7 +2546,7 @@
                 <w:sz w:val="28"/>
                 <w:szCs w:val="28"/>
               </w:rPr>
-              <w:t>60</w:t>
+              <w:t>10</w:t>
             </w:r>
           </w:p>
         </w:tc>
@@ -2658,7 +2627,7 @@
                 <w:sz w:val="28"/>
                 <w:szCs w:val="28"/>
               </w:rPr>
-              <w:t>telefone</w:t>
+              <w:t>email</w:t>
             </w:r>
           </w:p>
         </w:tc>
@@ -2678,14 +2647,7 @@
                 <w:sz w:val="28"/>
                 <w:szCs w:val="28"/>
               </w:rPr>
-              <w:t>C</w:t>
-            </w:r>
-            <w:r>
-              <w:rPr>
-                <w:sz w:val="28"/>
-                <w:szCs w:val="28"/>
-              </w:rPr>
-              <w:t>har</w:t>
+              <w:t>Char</w:t>
             </w:r>
           </w:p>
         </w:tc>
@@ -2706,7 +2668,7 @@
                 <w:sz w:val="28"/>
                 <w:szCs w:val="28"/>
               </w:rPr>
-              <w:t>11</w:t>
+              <w:t>60</w:t>
             </w:r>
           </w:p>
         </w:tc>
@@ -2782,15 +2744,13 @@
                 <w:szCs w:val="28"/>
               </w:rPr>
             </w:pPr>
-            <w:proofErr w:type="spellStart"/>
-            <w:r>
-              <w:rPr>
-                <w:sz w:val="28"/>
-                <w:szCs w:val="28"/>
-              </w:rPr>
-              <w:t>estadoCivil</w:t>
-            </w:r>
-            <w:proofErr w:type="spellEnd"/>
+            <w:r>
+              <w:rPr>
+                <w:sz w:val="28"/>
+                <w:szCs w:val="28"/>
+              </w:rPr>
+              <w:t>telefone</w:t>
+            </w:r>
           </w:p>
         </w:tc>
         <w:tc>
@@ -2809,7 +2769,7 @@
                 <w:sz w:val="28"/>
                 <w:szCs w:val="28"/>
               </w:rPr>
-              <w:t>enumerado</w:t>
+              <w:t>Char</w:t>
             </w:r>
           </w:p>
         </w:tc>
@@ -2825,6 +2785,13 @@
                 <w:szCs w:val="28"/>
               </w:rPr>
             </w:pPr>
+            <w:r>
+              <w:rPr>
+                <w:sz w:val="28"/>
+                <w:szCs w:val="28"/>
+              </w:rPr>
+              <w:t>11</w:t>
+            </w:r>
           </w:p>
         </w:tc>
         <w:tc>
@@ -2899,15 +2866,13 @@
                 <w:szCs w:val="28"/>
               </w:rPr>
             </w:pPr>
-            <w:proofErr w:type="spellStart"/>
-            <w:r>
-              <w:rPr>
-                <w:sz w:val="28"/>
-                <w:szCs w:val="28"/>
-              </w:rPr>
-              <w:t>profissao</w:t>
-            </w:r>
-            <w:proofErr w:type="spellEnd"/>
+            <w:r>
+              <w:rPr>
+                <w:sz w:val="28"/>
+                <w:szCs w:val="28"/>
+              </w:rPr>
+              <w:t>estadoCivil</w:t>
+            </w:r>
           </w:p>
         </w:tc>
         <w:tc>
@@ -2926,7 +2891,7 @@
                 <w:sz w:val="28"/>
                 <w:szCs w:val="28"/>
               </w:rPr>
-              <w:t>char</w:t>
+              <w:t>enumerado</w:t>
             </w:r>
           </w:p>
         </w:tc>
@@ -2942,13 +2907,6 @@
                 <w:szCs w:val="28"/>
               </w:rPr>
             </w:pPr>
-            <w:r>
-              <w:rPr>
-                <w:sz w:val="28"/>
-                <w:szCs w:val="28"/>
-              </w:rPr>
-              <w:t>30</w:t>
-            </w:r>
           </w:p>
         </w:tc>
         <w:tc>
@@ -2977,6 +2935,13 @@
                 <w:szCs w:val="28"/>
               </w:rPr>
             </w:pPr>
+            <w:r>
+              <w:rPr>
+                <w:sz w:val="28"/>
+                <w:szCs w:val="28"/>
+              </w:rPr>
+              <w:t>*</w:t>
+            </w:r>
           </w:p>
         </w:tc>
         <w:tc>
@@ -2988,851 +2953,6 @@
               <w:rPr>
                 <w:sz w:val="28"/>
                 <w:szCs w:val="28"/>
-              </w:rPr>
-            </w:pPr>
-          </w:p>
-        </w:tc>
-      </w:tr>
-      <w:tr>
-        <w:tc>
-          <w:tcPr>
-            <w:tcW w:w="1307" w:type="dxa"/>
-            <w:vMerge/>
-            <w:vAlign w:val="center"/>
-          </w:tcPr>
-          <w:p>
-            <w:pPr>
-              <w:rPr>
-                <w:sz w:val="28"/>
-              </w:rPr>
-            </w:pPr>
-          </w:p>
-        </w:tc>
-        <w:tc>
-          <w:tcPr>
-            <w:tcW w:w="2201" w:type="dxa"/>
-          </w:tcPr>
-          <w:p>
-            <w:pPr>
-              <w:rPr>
-                <w:color w:val="EE0000"/>
-                <w:sz w:val="28"/>
-                <w:szCs w:val="28"/>
-              </w:rPr>
-            </w:pPr>
-            <w:proofErr w:type="spellStart"/>
-            <w:r>
-              <w:rPr>
-                <w:color w:val="EE0000"/>
-                <w:sz w:val="28"/>
-                <w:szCs w:val="28"/>
-              </w:rPr>
-              <w:t>nomeConjugue</w:t>
-            </w:r>
-            <w:proofErr w:type="spellEnd"/>
-          </w:p>
-        </w:tc>
-        <w:tc>
-          <w:tcPr>
-            <w:tcW w:w="1560" w:type="dxa"/>
-          </w:tcPr>
-          <w:p>
-            <w:pPr>
-              <w:rPr>
-                <w:sz w:val="28"/>
-                <w:szCs w:val="28"/>
-              </w:rPr>
-            </w:pPr>
-            <w:r>
-              <w:rPr>
-                <w:sz w:val="28"/>
-                <w:szCs w:val="28"/>
-              </w:rPr>
-              <w:t>char</w:t>
-            </w:r>
-          </w:p>
-        </w:tc>
-        <w:tc>
-          <w:tcPr>
-            <w:tcW w:w="1340" w:type="dxa"/>
-          </w:tcPr>
-          <w:p>
-            <w:pPr>
-              <w:jc w:val="center"/>
-              <w:rPr>
-                <w:sz w:val="28"/>
-                <w:szCs w:val="28"/>
-              </w:rPr>
-            </w:pPr>
-            <w:r>
-              <w:rPr>
-                <w:sz w:val="28"/>
-                <w:szCs w:val="28"/>
-              </w:rPr>
-              <w:t>60</w:t>
-            </w:r>
-          </w:p>
-        </w:tc>
-        <w:tc>
-          <w:tcPr>
-            <w:tcW w:w="1284" w:type="dxa"/>
-          </w:tcPr>
-          <w:p>
-            <w:pPr>
-              <w:jc w:val="center"/>
-              <w:rPr>
-                <w:sz w:val="28"/>
-              </w:rPr>
-            </w:pPr>
-          </w:p>
-        </w:tc>
-        <w:tc>
-          <w:tcPr>
-            <w:tcW w:w="1334" w:type="dxa"/>
-          </w:tcPr>
-          <w:p>
-            <w:pPr>
-              <w:jc w:val="center"/>
-              <w:rPr>
-                <w:sz w:val="28"/>
-                <w:szCs w:val="28"/>
-              </w:rPr>
-            </w:pPr>
-          </w:p>
-        </w:tc>
-        <w:tc>
-          <w:tcPr>
-            <w:tcW w:w="1371" w:type="dxa"/>
-          </w:tcPr>
-          <w:p>
-            <w:pPr>
-              <w:rPr>
-                <w:sz w:val="28"/>
-              </w:rPr>
-            </w:pPr>
-          </w:p>
-        </w:tc>
-      </w:tr>
-      <w:tr>
-        <w:tc>
-          <w:tcPr>
-            <w:tcW w:w="1307" w:type="dxa"/>
-            <w:vMerge/>
-            <w:vAlign w:val="center"/>
-          </w:tcPr>
-          <w:p>
-            <w:pPr>
-              <w:rPr>
-                <w:sz w:val="28"/>
-              </w:rPr>
-            </w:pPr>
-          </w:p>
-        </w:tc>
-        <w:tc>
-          <w:tcPr>
-            <w:tcW w:w="2201" w:type="dxa"/>
-          </w:tcPr>
-          <w:p>
-            <w:pPr>
-              <w:rPr>
-                <w:color w:val="EE0000"/>
-                <w:sz w:val="28"/>
-                <w:szCs w:val="28"/>
-              </w:rPr>
-            </w:pPr>
-            <w:r>
-              <w:rPr>
-                <w:sz w:val="28"/>
-                <w:szCs w:val="28"/>
-              </w:rPr>
-              <w:t>Cep</w:t>
-            </w:r>
-          </w:p>
-        </w:tc>
-        <w:tc>
-          <w:tcPr>
-            <w:tcW w:w="1560" w:type="dxa"/>
-          </w:tcPr>
-          <w:p>
-            <w:pPr>
-              <w:rPr>
-                <w:sz w:val="28"/>
-                <w:szCs w:val="28"/>
-              </w:rPr>
-            </w:pPr>
-            <w:r>
-              <w:rPr>
-                <w:sz w:val="28"/>
-                <w:szCs w:val="28"/>
-              </w:rPr>
-              <w:t>Char</w:t>
-            </w:r>
-          </w:p>
-        </w:tc>
-        <w:tc>
-          <w:tcPr>
-            <w:tcW w:w="1340" w:type="dxa"/>
-          </w:tcPr>
-          <w:p>
-            <w:pPr>
-              <w:jc w:val="center"/>
-              <w:rPr>
-                <w:sz w:val="28"/>
-                <w:szCs w:val="28"/>
-              </w:rPr>
-            </w:pPr>
-            <w:r>
-              <w:rPr>
-                <w:sz w:val="28"/>
-                <w:szCs w:val="28"/>
-              </w:rPr>
-              <w:t>8</w:t>
-            </w:r>
-          </w:p>
-        </w:tc>
-        <w:tc>
-          <w:tcPr>
-            <w:tcW w:w="1284" w:type="dxa"/>
-          </w:tcPr>
-          <w:p>
-            <w:pPr>
-              <w:jc w:val="center"/>
-              <w:rPr>
-                <w:sz w:val="28"/>
-              </w:rPr>
-            </w:pPr>
-          </w:p>
-        </w:tc>
-        <w:tc>
-          <w:tcPr>
-            <w:tcW w:w="1334" w:type="dxa"/>
-          </w:tcPr>
-          <w:p>
-            <w:pPr>
-              <w:jc w:val="center"/>
-              <w:rPr>
-                <w:sz w:val="28"/>
-                <w:szCs w:val="28"/>
-              </w:rPr>
-            </w:pPr>
-            <w:r>
-              <w:rPr>
-                <w:sz w:val="28"/>
-                <w:szCs w:val="28"/>
-              </w:rPr>
-              <w:t>*</w:t>
-            </w:r>
-          </w:p>
-        </w:tc>
-        <w:tc>
-          <w:tcPr>
-            <w:tcW w:w="1371" w:type="dxa"/>
-          </w:tcPr>
-          <w:p>
-            <w:pPr>
-              <w:rPr>
-                <w:sz w:val="28"/>
-              </w:rPr>
-            </w:pPr>
-          </w:p>
-        </w:tc>
-      </w:tr>
-      <w:tr>
-        <w:tc>
-          <w:tcPr>
-            <w:tcW w:w="1307" w:type="dxa"/>
-            <w:vMerge/>
-            <w:vAlign w:val="center"/>
-          </w:tcPr>
-          <w:p>
-            <w:pPr>
-              <w:rPr>
-                <w:sz w:val="28"/>
-              </w:rPr>
-            </w:pPr>
-          </w:p>
-        </w:tc>
-        <w:tc>
-          <w:tcPr>
-            <w:tcW w:w="2201" w:type="dxa"/>
-          </w:tcPr>
-          <w:p>
-            <w:pPr>
-              <w:rPr>
-                <w:sz w:val="28"/>
-                <w:szCs w:val="28"/>
-              </w:rPr>
-            </w:pPr>
-            <w:r>
-              <w:rPr>
-                <w:sz w:val="28"/>
-                <w:szCs w:val="28"/>
-              </w:rPr>
-              <w:t>Logradouro</w:t>
-            </w:r>
-          </w:p>
-        </w:tc>
-        <w:tc>
-          <w:tcPr>
-            <w:tcW w:w="1560" w:type="dxa"/>
-          </w:tcPr>
-          <w:p>
-            <w:pPr>
-              <w:rPr>
-                <w:sz w:val="28"/>
-                <w:szCs w:val="28"/>
-              </w:rPr>
-            </w:pPr>
-            <w:r>
-              <w:rPr>
-                <w:sz w:val="28"/>
-                <w:szCs w:val="28"/>
-              </w:rPr>
-              <w:t>char</w:t>
-            </w:r>
-          </w:p>
-        </w:tc>
-        <w:tc>
-          <w:tcPr>
-            <w:tcW w:w="1340" w:type="dxa"/>
-          </w:tcPr>
-          <w:p>
-            <w:pPr>
-              <w:jc w:val="center"/>
-              <w:rPr>
-                <w:sz w:val="28"/>
-                <w:szCs w:val="28"/>
-              </w:rPr>
-            </w:pPr>
-            <w:r>
-              <w:rPr>
-                <w:sz w:val="28"/>
-                <w:szCs w:val="28"/>
-              </w:rPr>
-              <w:t>60</w:t>
-            </w:r>
-          </w:p>
-        </w:tc>
-        <w:tc>
-          <w:tcPr>
-            <w:tcW w:w="1284" w:type="dxa"/>
-          </w:tcPr>
-          <w:p>
-            <w:pPr>
-              <w:jc w:val="center"/>
-              <w:rPr>
-                <w:sz w:val="28"/>
-              </w:rPr>
-            </w:pPr>
-          </w:p>
-        </w:tc>
-        <w:tc>
-          <w:tcPr>
-            <w:tcW w:w="1334" w:type="dxa"/>
-          </w:tcPr>
-          <w:p>
-            <w:pPr>
-              <w:jc w:val="center"/>
-              <w:rPr>
-                <w:sz w:val="28"/>
-                <w:szCs w:val="28"/>
-              </w:rPr>
-            </w:pPr>
-            <w:r>
-              <w:rPr>
-                <w:sz w:val="28"/>
-                <w:szCs w:val="28"/>
-              </w:rPr>
-              <w:t>*</w:t>
-            </w:r>
-          </w:p>
-        </w:tc>
-        <w:tc>
-          <w:tcPr>
-            <w:tcW w:w="1371" w:type="dxa"/>
-          </w:tcPr>
-          <w:p>
-            <w:pPr>
-              <w:rPr>
-                <w:sz w:val="28"/>
-              </w:rPr>
-            </w:pPr>
-          </w:p>
-        </w:tc>
-      </w:tr>
-      <w:tr>
-        <w:tc>
-          <w:tcPr>
-            <w:tcW w:w="1307" w:type="dxa"/>
-            <w:vMerge/>
-            <w:vAlign w:val="center"/>
-          </w:tcPr>
-          <w:p>
-            <w:pPr>
-              <w:rPr>
-                <w:sz w:val="28"/>
-              </w:rPr>
-            </w:pPr>
-          </w:p>
-        </w:tc>
-        <w:tc>
-          <w:tcPr>
-            <w:tcW w:w="2201" w:type="dxa"/>
-          </w:tcPr>
-          <w:p>
-            <w:pPr>
-              <w:rPr>
-                <w:sz w:val="28"/>
-                <w:szCs w:val="28"/>
-              </w:rPr>
-            </w:pPr>
-            <w:r>
-              <w:rPr>
-                <w:sz w:val="28"/>
-                <w:szCs w:val="28"/>
-              </w:rPr>
-              <w:t>UF</w:t>
-            </w:r>
-          </w:p>
-        </w:tc>
-        <w:tc>
-          <w:tcPr>
-            <w:tcW w:w="1560" w:type="dxa"/>
-          </w:tcPr>
-          <w:p>
-            <w:pPr>
-              <w:rPr>
-                <w:sz w:val="28"/>
-                <w:szCs w:val="28"/>
-              </w:rPr>
-            </w:pPr>
-            <w:r>
-              <w:rPr>
-                <w:sz w:val="28"/>
-                <w:szCs w:val="28"/>
-              </w:rPr>
-              <w:t>enumerado</w:t>
-            </w:r>
-          </w:p>
-        </w:tc>
-        <w:tc>
-          <w:tcPr>
-            <w:tcW w:w="1340" w:type="dxa"/>
-          </w:tcPr>
-          <w:p>
-            <w:pPr>
-              <w:jc w:val="center"/>
-              <w:rPr>
-                <w:sz w:val="28"/>
-                <w:szCs w:val="28"/>
-              </w:rPr>
-            </w:pPr>
-          </w:p>
-        </w:tc>
-        <w:tc>
-          <w:tcPr>
-            <w:tcW w:w="1284" w:type="dxa"/>
-          </w:tcPr>
-          <w:p>
-            <w:pPr>
-              <w:jc w:val="center"/>
-              <w:rPr>
-                <w:sz w:val="28"/>
-              </w:rPr>
-            </w:pPr>
-          </w:p>
-        </w:tc>
-        <w:tc>
-          <w:tcPr>
-            <w:tcW w:w="1334" w:type="dxa"/>
-          </w:tcPr>
-          <w:p>
-            <w:pPr>
-              <w:jc w:val="center"/>
-              <w:rPr>
-                <w:sz w:val="28"/>
-                <w:szCs w:val="28"/>
-              </w:rPr>
-            </w:pPr>
-            <w:r>
-              <w:rPr>
-                <w:sz w:val="28"/>
-                <w:szCs w:val="28"/>
-              </w:rPr>
-              <w:t>*</w:t>
-            </w:r>
-          </w:p>
-        </w:tc>
-        <w:tc>
-          <w:tcPr>
-            <w:tcW w:w="1371" w:type="dxa"/>
-          </w:tcPr>
-          <w:p>
-            <w:pPr>
-              <w:rPr>
-                <w:sz w:val="28"/>
-              </w:rPr>
-            </w:pPr>
-          </w:p>
-        </w:tc>
-      </w:tr>
-      <w:tr>
-        <w:tc>
-          <w:tcPr>
-            <w:tcW w:w="1307" w:type="dxa"/>
-            <w:vMerge/>
-            <w:vAlign w:val="center"/>
-          </w:tcPr>
-          <w:p>
-            <w:pPr>
-              <w:rPr>
-                <w:sz w:val="28"/>
-              </w:rPr>
-            </w:pPr>
-          </w:p>
-        </w:tc>
-        <w:tc>
-          <w:tcPr>
-            <w:tcW w:w="2201" w:type="dxa"/>
-          </w:tcPr>
-          <w:p>
-            <w:pPr>
-              <w:rPr>
-                <w:sz w:val="28"/>
-                <w:szCs w:val="28"/>
-              </w:rPr>
-            </w:pPr>
-            <w:r>
-              <w:rPr>
-                <w:sz w:val="28"/>
-                <w:szCs w:val="28"/>
-              </w:rPr>
-              <w:t>Número</w:t>
-            </w:r>
-          </w:p>
-        </w:tc>
-        <w:tc>
-          <w:tcPr>
-            <w:tcW w:w="1560" w:type="dxa"/>
-          </w:tcPr>
-          <w:p>
-            <w:pPr>
-              <w:rPr>
-                <w:sz w:val="28"/>
-                <w:szCs w:val="28"/>
-              </w:rPr>
-            </w:pPr>
-            <w:r>
-              <w:rPr>
-                <w:sz w:val="28"/>
-                <w:szCs w:val="28"/>
-              </w:rPr>
-              <w:t>inteiro</w:t>
-            </w:r>
-          </w:p>
-        </w:tc>
-        <w:tc>
-          <w:tcPr>
-            <w:tcW w:w="1340" w:type="dxa"/>
-          </w:tcPr>
-          <w:p>
-            <w:pPr>
-              <w:jc w:val="center"/>
-              <w:rPr>
-                <w:sz w:val="28"/>
-                <w:szCs w:val="28"/>
-              </w:rPr>
-            </w:pPr>
-          </w:p>
-        </w:tc>
-        <w:tc>
-          <w:tcPr>
-            <w:tcW w:w="1284" w:type="dxa"/>
-          </w:tcPr>
-          <w:p>
-            <w:pPr>
-              <w:jc w:val="center"/>
-              <w:rPr>
-                <w:sz w:val="28"/>
-              </w:rPr>
-            </w:pPr>
-          </w:p>
-        </w:tc>
-        <w:tc>
-          <w:tcPr>
-            <w:tcW w:w="1334" w:type="dxa"/>
-          </w:tcPr>
-          <w:p>
-            <w:pPr>
-              <w:jc w:val="center"/>
-              <w:rPr>
-                <w:sz w:val="28"/>
-                <w:szCs w:val="28"/>
-              </w:rPr>
-            </w:pPr>
-            <w:r>
-              <w:rPr>
-                <w:sz w:val="28"/>
-                <w:szCs w:val="28"/>
-              </w:rPr>
-              <w:t>*</w:t>
-            </w:r>
-          </w:p>
-        </w:tc>
-        <w:tc>
-          <w:tcPr>
-            <w:tcW w:w="1371" w:type="dxa"/>
-          </w:tcPr>
-          <w:p>
-            <w:pPr>
-              <w:rPr>
-                <w:sz w:val="28"/>
-              </w:rPr>
-            </w:pPr>
-          </w:p>
-        </w:tc>
-      </w:tr>
-      <w:tr>
-        <w:tc>
-          <w:tcPr>
-            <w:tcW w:w="1307" w:type="dxa"/>
-            <w:vMerge/>
-            <w:vAlign w:val="center"/>
-          </w:tcPr>
-          <w:p>
-            <w:pPr>
-              <w:rPr>
-                <w:sz w:val="28"/>
-              </w:rPr>
-            </w:pPr>
-          </w:p>
-        </w:tc>
-        <w:tc>
-          <w:tcPr>
-            <w:tcW w:w="2201" w:type="dxa"/>
-          </w:tcPr>
-          <w:p>
-            <w:pPr>
-              <w:rPr>
-                <w:sz w:val="28"/>
-                <w:szCs w:val="28"/>
-              </w:rPr>
-            </w:pPr>
-            <w:r>
-              <w:rPr>
-                <w:sz w:val="28"/>
-                <w:szCs w:val="28"/>
-              </w:rPr>
-              <w:t>Cidade</w:t>
-            </w:r>
-          </w:p>
-        </w:tc>
-        <w:tc>
-          <w:tcPr>
-            <w:tcW w:w="1560" w:type="dxa"/>
-          </w:tcPr>
-          <w:p>
-            <w:pPr>
-              <w:rPr>
-                <w:sz w:val="28"/>
-                <w:szCs w:val="28"/>
-              </w:rPr>
-            </w:pPr>
-            <w:r>
-              <w:rPr>
-                <w:sz w:val="28"/>
-                <w:szCs w:val="28"/>
-              </w:rPr>
-              <w:t>char</w:t>
-            </w:r>
-          </w:p>
-        </w:tc>
-        <w:tc>
-          <w:tcPr>
-            <w:tcW w:w="1340" w:type="dxa"/>
-          </w:tcPr>
-          <w:p>
-            <w:pPr>
-              <w:jc w:val="center"/>
-              <w:rPr>
-                <w:sz w:val="28"/>
-                <w:szCs w:val="28"/>
-              </w:rPr>
-            </w:pPr>
-            <w:r>
-              <w:rPr>
-                <w:sz w:val="28"/>
-                <w:szCs w:val="28"/>
-              </w:rPr>
-              <w:t>40</w:t>
-            </w:r>
-          </w:p>
-        </w:tc>
-        <w:tc>
-          <w:tcPr>
-            <w:tcW w:w="1284" w:type="dxa"/>
-          </w:tcPr>
-          <w:p>
-            <w:pPr>
-              <w:jc w:val="center"/>
-              <w:rPr>
-                <w:sz w:val="28"/>
-              </w:rPr>
-            </w:pPr>
-          </w:p>
-        </w:tc>
-        <w:tc>
-          <w:tcPr>
-            <w:tcW w:w="1334" w:type="dxa"/>
-          </w:tcPr>
-          <w:p>
-            <w:pPr>
-              <w:jc w:val="center"/>
-              <w:rPr>
-                <w:sz w:val="28"/>
-                <w:szCs w:val="28"/>
-              </w:rPr>
-            </w:pPr>
-            <w:r>
-              <w:rPr>
-                <w:sz w:val="28"/>
-                <w:szCs w:val="28"/>
-              </w:rPr>
-              <w:t>*</w:t>
-            </w:r>
-          </w:p>
-        </w:tc>
-        <w:tc>
-          <w:tcPr>
-            <w:tcW w:w="1371" w:type="dxa"/>
-          </w:tcPr>
-          <w:p>
-            <w:pPr>
-              <w:rPr>
-                <w:sz w:val="28"/>
-              </w:rPr>
-            </w:pPr>
-          </w:p>
-        </w:tc>
-      </w:tr>
-      <w:tr>
-        <w:tc>
-          <w:tcPr>
-            <w:tcW w:w="1307" w:type="dxa"/>
-            <w:vMerge/>
-            <w:vAlign w:val="center"/>
-          </w:tcPr>
-          <w:p>
-            <w:pPr>
-              <w:rPr>
-                <w:sz w:val="28"/>
-              </w:rPr>
-            </w:pPr>
-          </w:p>
-        </w:tc>
-        <w:tc>
-          <w:tcPr>
-            <w:tcW w:w="2201" w:type="dxa"/>
-          </w:tcPr>
-          <w:p>
-            <w:pPr>
-              <w:rPr>
-                <w:sz w:val="28"/>
-                <w:szCs w:val="28"/>
-              </w:rPr>
-            </w:pPr>
-            <w:r>
-              <w:rPr>
-                <w:sz w:val="28"/>
-                <w:szCs w:val="28"/>
-              </w:rPr>
-              <w:t>Bairro</w:t>
-            </w:r>
-          </w:p>
-        </w:tc>
-        <w:tc>
-          <w:tcPr>
-            <w:tcW w:w="1560" w:type="dxa"/>
-          </w:tcPr>
-          <w:p>
-            <w:pPr>
-              <w:rPr>
-                <w:sz w:val="28"/>
-                <w:szCs w:val="28"/>
-              </w:rPr>
-            </w:pPr>
-            <w:r>
-              <w:rPr>
-                <w:sz w:val="28"/>
-                <w:szCs w:val="28"/>
-              </w:rPr>
-              <w:t>char</w:t>
-            </w:r>
-          </w:p>
-        </w:tc>
-        <w:tc>
-          <w:tcPr>
-            <w:tcW w:w="1340" w:type="dxa"/>
-          </w:tcPr>
-          <w:p>
-            <w:pPr>
-              <w:jc w:val="center"/>
-              <w:rPr>
-                <w:sz w:val="28"/>
-                <w:szCs w:val="28"/>
-              </w:rPr>
-            </w:pPr>
-            <w:r>
-              <w:rPr>
-                <w:sz w:val="28"/>
-                <w:szCs w:val="28"/>
-              </w:rPr>
-              <w:t>40</w:t>
-            </w:r>
-          </w:p>
-        </w:tc>
-        <w:tc>
-          <w:tcPr>
-            <w:tcW w:w="1284" w:type="dxa"/>
-          </w:tcPr>
-          <w:p>
-            <w:pPr>
-              <w:jc w:val="center"/>
-              <w:rPr>
-                <w:sz w:val="28"/>
-              </w:rPr>
-            </w:pPr>
-          </w:p>
-        </w:tc>
-        <w:tc>
-          <w:tcPr>
-            <w:tcW w:w="1334" w:type="dxa"/>
-          </w:tcPr>
-          <w:p>
-            <w:pPr>
-              <w:jc w:val="center"/>
-              <w:rPr>
-                <w:sz w:val="28"/>
-                <w:szCs w:val="28"/>
-              </w:rPr>
-            </w:pPr>
-            <w:r>
-              <w:rPr>
-                <w:sz w:val="28"/>
-                <w:szCs w:val="28"/>
-              </w:rPr>
-              <w:t>*</w:t>
-            </w:r>
-          </w:p>
-        </w:tc>
-        <w:tc>
-          <w:tcPr>
-            <w:tcW w:w="1371" w:type="dxa"/>
-          </w:tcPr>
-          <w:p>
-            <w:pPr>
-              <w:rPr>
-                <w:sz w:val="28"/>
               </w:rPr>
             </w:pPr>
           </w:p>
@@ -3845,21 +2965,10 @@
         <w:tc>
           <w:tcPr>
             <w:tcW w:w="1307" w:type="dxa"/>
-            <w:vMerge w:val="restart"/>
+            <w:vMerge/>
             <w:vAlign w:val="center"/>
           </w:tcPr>
-          <w:p>
-            <w:pPr>
-              <w:spacing w:line="259" w:lineRule="auto"/>
-            </w:pPr>
-            <w:r>
-              <w:rPr>
-                <w:sz w:val="28"/>
-                <w:szCs w:val="28"/>
-              </w:rPr>
-              <w:t>Imóvel</w:t>
-            </w:r>
-          </w:p>
+          <w:p/>
         </w:tc>
         <w:tc>
           <w:tcPr>
@@ -3877,7 +2986,7 @@
                 <w:sz w:val="28"/>
                 <w:szCs w:val="28"/>
               </w:rPr>
-              <w:t>Id</w:t>
+              <w:t>profissao</w:t>
             </w:r>
           </w:p>
         </w:tc>
@@ -3897,7 +3006,14 @@
                 <w:sz w:val="28"/>
                 <w:szCs w:val="28"/>
               </w:rPr>
-              <w:t>inteiro</w:t>
+              <w:t>C</w:t>
+            </w:r>
+            <w:r>
+              <w:rPr>
+                <w:sz w:val="28"/>
+                <w:szCs w:val="28"/>
+              </w:rPr>
+              <w:t>har</w:t>
             </w:r>
           </w:p>
         </w:tc>
@@ -3910,8 +3026,16 @@
               <w:jc w:val="center"/>
               <w:rPr>
                 <w:sz w:val="28"/>
-              </w:rPr>
-            </w:pPr>
+                <w:szCs w:val="28"/>
+              </w:rPr>
+            </w:pPr>
+            <w:r>
+              <w:rPr>
+                <w:sz w:val="28"/>
+                <w:szCs w:val="28"/>
+              </w:rPr>
+              <w:t>30</w:t>
+            </w:r>
           </w:p>
         </w:tc>
         <w:tc>
@@ -3926,6 +3050,20 @@
                 <w:szCs w:val="28"/>
               </w:rPr>
             </w:pPr>
+          </w:p>
+        </w:tc>
+        <w:tc>
+          <w:tcPr>
+            <w:tcW w:w="1334" w:type="dxa"/>
+          </w:tcPr>
+          <w:p>
+            <w:pPr>
+              <w:jc w:val="center"/>
+              <w:rPr>
+                <w:sz w:val="28"/>
+                <w:szCs w:val="28"/>
+              </w:rPr>
+            </w:pPr>
             <w:r>
               <w:rPr>
                 <w:sz w:val="28"/>
@@ -3933,6 +3071,863 @@
               </w:rPr>
               <w:t>*</w:t>
             </w:r>
+          </w:p>
+        </w:tc>
+        <w:tc>
+          <w:tcPr>
+            <w:tcW w:w="1371" w:type="dxa"/>
+          </w:tcPr>
+          <w:p>
+            <w:pPr>
+              <w:rPr>
+                <w:sz w:val="28"/>
+                <w:szCs w:val="28"/>
+              </w:rPr>
+            </w:pPr>
+          </w:p>
+        </w:tc>
+      </w:tr>
+      <w:tr>
+        <w:tc>
+          <w:tcPr>
+            <w:tcW w:w="1307" w:type="dxa"/>
+            <w:vMerge/>
+            <w:vAlign w:val="center"/>
+          </w:tcPr>
+          <w:p>
+            <w:pPr>
+              <w:rPr>
+                <w:sz w:val="28"/>
+              </w:rPr>
+            </w:pPr>
+          </w:p>
+        </w:tc>
+        <w:tc>
+          <w:tcPr>
+            <w:tcW w:w="2201" w:type="dxa"/>
+          </w:tcPr>
+          <w:p>
+            <w:pPr>
+              <w:rPr>
+                <w:color w:val="EE0000"/>
+                <w:sz w:val="28"/>
+                <w:szCs w:val="28"/>
+              </w:rPr>
+            </w:pPr>
+            <w:r>
+              <w:rPr>
+                <w:sz w:val="28"/>
+                <w:szCs w:val="28"/>
+              </w:rPr>
+              <w:t>nomeConjugue</w:t>
+            </w:r>
+          </w:p>
+        </w:tc>
+        <w:tc>
+          <w:tcPr>
+            <w:tcW w:w="1560" w:type="dxa"/>
+          </w:tcPr>
+          <w:p>
+            <w:pPr>
+              <w:rPr>
+                <w:sz w:val="28"/>
+                <w:szCs w:val="28"/>
+              </w:rPr>
+            </w:pPr>
+            <w:r>
+              <w:rPr>
+                <w:sz w:val="28"/>
+                <w:szCs w:val="28"/>
+              </w:rPr>
+              <w:t>C</w:t>
+            </w:r>
+            <w:r>
+              <w:rPr>
+                <w:sz w:val="28"/>
+                <w:szCs w:val="28"/>
+              </w:rPr>
+              <w:t>har</w:t>
+            </w:r>
+          </w:p>
+        </w:tc>
+        <w:tc>
+          <w:tcPr>
+            <w:tcW w:w="1340" w:type="dxa"/>
+          </w:tcPr>
+          <w:p>
+            <w:pPr>
+              <w:jc w:val="center"/>
+              <w:rPr>
+                <w:sz w:val="28"/>
+                <w:szCs w:val="28"/>
+              </w:rPr>
+            </w:pPr>
+            <w:r>
+              <w:rPr>
+                <w:sz w:val="28"/>
+                <w:szCs w:val="28"/>
+              </w:rPr>
+              <w:t>60</w:t>
+            </w:r>
+          </w:p>
+        </w:tc>
+        <w:tc>
+          <w:tcPr>
+            <w:tcW w:w="1284" w:type="dxa"/>
+          </w:tcPr>
+          <w:p>
+            <w:pPr>
+              <w:jc w:val="center"/>
+              <w:rPr>
+                <w:sz w:val="28"/>
+              </w:rPr>
+            </w:pPr>
+          </w:p>
+        </w:tc>
+        <w:tc>
+          <w:tcPr>
+            <w:tcW w:w="1334" w:type="dxa"/>
+          </w:tcPr>
+          <w:p>
+            <w:pPr>
+              <w:jc w:val="center"/>
+              <w:rPr>
+                <w:sz w:val="28"/>
+                <w:szCs w:val="28"/>
+              </w:rPr>
+            </w:pPr>
+          </w:p>
+        </w:tc>
+        <w:tc>
+          <w:tcPr>
+            <w:tcW w:w="1371" w:type="dxa"/>
+          </w:tcPr>
+          <w:p>
+            <w:pPr>
+              <w:rPr>
+                <w:sz w:val="28"/>
+              </w:rPr>
+            </w:pPr>
+          </w:p>
+        </w:tc>
+      </w:tr>
+      <w:tr>
+        <w:tc>
+          <w:tcPr>
+            <w:tcW w:w="1307" w:type="dxa"/>
+            <w:vMerge/>
+            <w:vAlign w:val="center"/>
+          </w:tcPr>
+          <w:p>
+            <w:pPr>
+              <w:rPr>
+                <w:sz w:val="28"/>
+              </w:rPr>
+            </w:pPr>
+          </w:p>
+        </w:tc>
+        <w:tc>
+          <w:tcPr>
+            <w:tcW w:w="2201" w:type="dxa"/>
+          </w:tcPr>
+          <w:p>
+            <w:pPr>
+              <w:rPr>
+                <w:color w:val="EE0000"/>
+                <w:sz w:val="28"/>
+                <w:szCs w:val="28"/>
+              </w:rPr>
+            </w:pPr>
+            <w:r>
+              <w:rPr>
+                <w:sz w:val="28"/>
+                <w:szCs w:val="28"/>
+              </w:rPr>
+              <w:t>Cep</w:t>
+            </w:r>
+          </w:p>
+        </w:tc>
+        <w:tc>
+          <w:tcPr>
+            <w:tcW w:w="1560" w:type="dxa"/>
+          </w:tcPr>
+          <w:p>
+            <w:pPr>
+              <w:rPr>
+                <w:sz w:val="28"/>
+                <w:szCs w:val="28"/>
+              </w:rPr>
+            </w:pPr>
+            <w:r>
+              <w:rPr>
+                <w:sz w:val="28"/>
+                <w:szCs w:val="28"/>
+              </w:rPr>
+              <w:t>Char</w:t>
+            </w:r>
+          </w:p>
+        </w:tc>
+        <w:tc>
+          <w:tcPr>
+            <w:tcW w:w="1340" w:type="dxa"/>
+          </w:tcPr>
+          <w:p>
+            <w:pPr>
+              <w:jc w:val="center"/>
+              <w:rPr>
+                <w:sz w:val="28"/>
+                <w:szCs w:val="28"/>
+              </w:rPr>
+            </w:pPr>
+            <w:r>
+              <w:rPr>
+                <w:sz w:val="28"/>
+                <w:szCs w:val="28"/>
+              </w:rPr>
+              <w:t>8</w:t>
+            </w:r>
+          </w:p>
+        </w:tc>
+        <w:tc>
+          <w:tcPr>
+            <w:tcW w:w="1284" w:type="dxa"/>
+          </w:tcPr>
+          <w:p>
+            <w:pPr>
+              <w:jc w:val="center"/>
+              <w:rPr>
+                <w:sz w:val="28"/>
+              </w:rPr>
+            </w:pPr>
+          </w:p>
+        </w:tc>
+        <w:tc>
+          <w:tcPr>
+            <w:tcW w:w="1334" w:type="dxa"/>
+          </w:tcPr>
+          <w:p>
+            <w:pPr>
+              <w:jc w:val="center"/>
+              <w:rPr>
+                <w:sz w:val="28"/>
+                <w:szCs w:val="28"/>
+              </w:rPr>
+            </w:pPr>
+            <w:r>
+              <w:rPr>
+                <w:sz w:val="28"/>
+                <w:szCs w:val="28"/>
+              </w:rPr>
+              <w:t>*</w:t>
+            </w:r>
+          </w:p>
+        </w:tc>
+        <w:tc>
+          <w:tcPr>
+            <w:tcW w:w="1371" w:type="dxa"/>
+          </w:tcPr>
+          <w:p>
+            <w:pPr>
+              <w:rPr>
+                <w:sz w:val="28"/>
+              </w:rPr>
+            </w:pPr>
+          </w:p>
+        </w:tc>
+      </w:tr>
+      <w:tr>
+        <w:tc>
+          <w:tcPr>
+            <w:tcW w:w="1307" w:type="dxa"/>
+            <w:vMerge/>
+            <w:vAlign w:val="center"/>
+          </w:tcPr>
+          <w:p>
+            <w:pPr>
+              <w:rPr>
+                <w:sz w:val="28"/>
+              </w:rPr>
+            </w:pPr>
+          </w:p>
+        </w:tc>
+        <w:tc>
+          <w:tcPr>
+            <w:tcW w:w="2201" w:type="dxa"/>
+          </w:tcPr>
+          <w:p>
+            <w:pPr>
+              <w:rPr>
+                <w:sz w:val="28"/>
+                <w:szCs w:val="28"/>
+              </w:rPr>
+            </w:pPr>
+            <w:r>
+              <w:rPr>
+                <w:sz w:val="28"/>
+                <w:szCs w:val="28"/>
+              </w:rPr>
+              <w:t>Logradouro</w:t>
+            </w:r>
+          </w:p>
+        </w:tc>
+        <w:tc>
+          <w:tcPr>
+            <w:tcW w:w="1560" w:type="dxa"/>
+          </w:tcPr>
+          <w:p>
+            <w:pPr>
+              <w:rPr>
+                <w:sz w:val="28"/>
+                <w:szCs w:val="28"/>
+              </w:rPr>
+            </w:pPr>
+            <w:r>
+              <w:rPr>
+                <w:sz w:val="28"/>
+                <w:szCs w:val="28"/>
+              </w:rPr>
+              <w:t>C</w:t>
+            </w:r>
+            <w:r>
+              <w:rPr>
+                <w:sz w:val="28"/>
+                <w:szCs w:val="28"/>
+              </w:rPr>
+              <w:t>har</w:t>
+            </w:r>
+          </w:p>
+        </w:tc>
+        <w:tc>
+          <w:tcPr>
+            <w:tcW w:w="1340" w:type="dxa"/>
+          </w:tcPr>
+          <w:p>
+            <w:pPr>
+              <w:jc w:val="center"/>
+              <w:rPr>
+                <w:sz w:val="28"/>
+                <w:szCs w:val="28"/>
+              </w:rPr>
+            </w:pPr>
+            <w:r>
+              <w:rPr>
+                <w:sz w:val="28"/>
+                <w:szCs w:val="28"/>
+              </w:rPr>
+              <w:t>60</w:t>
+            </w:r>
+          </w:p>
+        </w:tc>
+        <w:tc>
+          <w:tcPr>
+            <w:tcW w:w="1284" w:type="dxa"/>
+          </w:tcPr>
+          <w:p>
+            <w:pPr>
+              <w:jc w:val="center"/>
+              <w:rPr>
+                <w:sz w:val="28"/>
+              </w:rPr>
+            </w:pPr>
+          </w:p>
+        </w:tc>
+        <w:tc>
+          <w:tcPr>
+            <w:tcW w:w="1334" w:type="dxa"/>
+          </w:tcPr>
+          <w:p>
+            <w:pPr>
+              <w:jc w:val="center"/>
+              <w:rPr>
+                <w:sz w:val="28"/>
+                <w:szCs w:val="28"/>
+              </w:rPr>
+            </w:pPr>
+            <w:r>
+              <w:rPr>
+                <w:sz w:val="28"/>
+                <w:szCs w:val="28"/>
+              </w:rPr>
+              <w:t>*</w:t>
+            </w:r>
+          </w:p>
+        </w:tc>
+        <w:tc>
+          <w:tcPr>
+            <w:tcW w:w="1371" w:type="dxa"/>
+          </w:tcPr>
+          <w:p>
+            <w:pPr>
+              <w:rPr>
+                <w:sz w:val="28"/>
+              </w:rPr>
+            </w:pPr>
+          </w:p>
+        </w:tc>
+      </w:tr>
+      <w:tr>
+        <w:tc>
+          <w:tcPr>
+            <w:tcW w:w="1307" w:type="dxa"/>
+            <w:vMerge/>
+            <w:vAlign w:val="center"/>
+          </w:tcPr>
+          <w:p>
+            <w:pPr>
+              <w:rPr>
+                <w:sz w:val="28"/>
+              </w:rPr>
+            </w:pPr>
+          </w:p>
+        </w:tc>
+        <w:tc>
+          <w:tcPr>
+            <w:tcW w:w="2201" w:type="dxa"/>
+          </w:tcPr>
+          <w:p>
+            <w:pPr>
+              <w:rPr>
+                <w:sz w:val="28"/>
+                <w:szCs w:val="28"/>
+              </w:rPr>
+            </w:pPr>
+            <w:r>
+              <w:rPr>
+                <w:sz w:val="28"/>
+                <w:szCs w:val="28"/>
+              </w:rPr>
+              <w:t>UF</w:t>
+            </w:r>
+          </w:p>
+        </w:tc>
+        <w:tc>
+          <w:tcPr>
+            <w:tcW w:w="1560" w:type="dxa"/>
+          </w:tcPr>
+          <w:p>
+            <w:pPr>
+              <w:rPr>
+                <w:sz w:val="28"/>
+                <w:szCs w:val="28"/>
+              </w:rPr>
+            </w:pPr>
+            <w:r>
+              <w:rPr>
+                <w:sz w:val="28"/>
+                <w:szCs w:val="28"/>
+              </w:rPr>
+              <w:t>enumerado</w:t>
+            </w:r>
+          </w:p>
+        </w:tc>
+        <w:tc>
+          <w:tcPr>
+            <w:tcW w:w="1340" w:type="dxa"/>
+          </w:tcPr>
+          <w:p>
+            <w:pPr>
+              <w:jc w:val="center"/>
+              <w:rPr>
+                <w:sz w:val="28"/>
+                <w:szCs w:val="28"/>
+              </w:rPr>
+            </w:pPr>
+          </w:p>
+        </w:tc>
+        <w:tc>
+          <w:tcPr>
+            <w:tcW w:w="1284" w:type="dxa"/>
+          </w:tcPr>
+          <w:p>
+            <w:pPr>
+              <w:jc w:val="center"/>
+              <w:rPr>
+                <w:sz w:val="28"/>
+              </w:rPr>
+            </w:pPr>
+          </w:p>
+        </w:tc>
+        <w:tc>
+          <w:tcPr>
+            <w:tcW w:w="1334" w:type="dxa"/>
+          </w:tcPr>
+          <w:p>
+            <w:pPr>
+              <w:jc w:val="center"/>
+              <w:rPr>
+                <w:sz w:val="28"/>
+                <w:szCs w:val="28"/>
+              </w:rPr>
+            </w:pPr>
+            <w:r>
+              <w:rPr>
+                <w:sz w:val="28"/>
+                <w:szCs w:val="28"/>
+              </w:rPr>
+              <w:t>*</w:t>
+            </w:r>
+          </w:p>
+        </w:tc>
+        <w:tc>
+          <w:tcPr>
+            <w:tcW w:w="1371" w:type="dxa"/>
+          </w:tcPr>
+          <w:p>
+            <w:pPr>
+              <w:rPr>
+                <w:sz w:val="28"/>
+              </w:rPr>
+            </w:pPr>
+          </w:p>
+        </w:tc>
+      </w:tr>
+      <w:tr>
+        <w:tc>
+          <w:tcPr>
+            <w:tcW w:w="1307" w:type="dxa"/>
+            <w:vMerge/>
+            <w:vAlign w:val="center"/>
+          </w:tcPr>
+          <w:p>
+            <w:pPr>
+              <w:rPr>
+                <w:sz w:val="28"/>
+              </w:rPr>
+            </w:pPr>
+          </w:p>
+        </w:tc>
+        <w:tc>
+          <w:tcPr>
+            <w:tcW w:w="2201" w:type="dxa"/>
+          </w:tcPr>
+          <w:p>
+            <w:pPr>
+              <w:rPr>
+                <w:sz w:val="28"/>
+                <w:szCs w:val="28"/>
+              </w:rPr>
+            </w:pPr>
+            <w:r>
+              <w:rPr>
+                <w:sz w:val="28"/>
+                <w:szCs w:val="28"/>
+              </w:rPr>
+              <w:t>Número</w:t>
+            </w:r>
+          </w:p>
+        </w:tc>
+        <w:tc>
+          <w:tcPr>
+            <w:tcW w:w="1560" w:type="dxa"/>
+          </w:tcPr>
+          <w:p>
+            <w:pPr>
+              <w:rPr>
+                <w:sz w:val="28"/>
+                <w:szCs w:val="28"/>
+              </w:rPr>
+            </w:pPr>
+            <w:r>
+              <w:rPr>
+                <w:sz w:val="28"/>
+                <w:szCs w:val="28"/>
+              </w:rPr>
+              <w:t>I</w:t>
+            </w:r>
+            <w:r>
+              <w:rPr>
+                <w:sz w:val="28"/>
+                <w:szCs w:val="28"/>
+              </w:rPr>
+              <w:t>nteiro</w:t>
+            </w:r>
+          </w:p>
+        </w:tc>
+        <w:tc>
+          <w:tcPr>
+            <w:tcW w:w="1340" w:type="dxa"/>
+          </w:tcPr>
+          <w:p>
+            <w:pPr>
+              <w:jc w:val="center"/>
+              <w:rPr>
+                <w:sz w:val="28"/>
+                <w:szCs w:val="28"/>
+              </w:rPr>
+            </w:pPr>
+          </w:p>
+        </w:tc>
+        <w:tc>
+          <w:tcPr>
+            <w:tcW w:w="1284" w:type="dxa"/>
+          </w:tcPr>
+          <w:p>
+            <w:pPr>
+              <w:jc w:val="center"/>
+              <w:rPr>
+                <w:sz w:val="28"/>
+              </w:rPr>
+            </w:pPr>
+          </w:p>
+        </w:tc>
+        <w:tc>
+          <w:tcPr>
+            <w:tcW w:w="1334" w:type="dxa"/>
+          </w:tcPr>
+          <w:p>
+            <w:pPr>
+              <w:jc w:val="center"/>
+              <w:rPr>
+                <w:sz w:val="28"/>
+                <w:szCs w:val="28"/>
+              </w:rPr>
+            </w:pPr>
+            <w:r>
+              <w:rPr>
+                <w:sz w:val="28"/>
+                <w:szCs w:val="28"/>
+              </w:rPr>
+              <w:t>*</w:t>
+            </w:r>
+          </w:p>
+        </w:tc>
+        <w:tc>
+          <w:tcPr>
+            <w:tcW w:w="1371" w:type="dxa"/>
+          </w:tcPr>
+          <w:p>
+            <w:pPr>
+              <w:rPr>
+                <w:sz w:val="28"/>
+              </w:rPr>
+            </w:pPr>
+          </w:p>
+        </w:tc>
+      </w:tr>
+      <w:tr>
+        <w:tc>
+          <w:tcPr>
+            <w:tcW w:w="1307" w:type="dxa"/>
+            <w:vMerge/>
+            <w:vAlign w:val="center"/>
+          </w:tcPr>
+          <w:p>
+            <w:pPr>
+              <w:rPr>
+                <w:sz w:val="28"/>
+              </w:rPr>
+            </w:pPr>
+          </w:p>
+        </w:tc>
+        <w:tc>
+          <w:tcPr>
+            <w:tcW w:w="2201" w:type="dxa"/>
+          </w:tcPr>
+          <w:p>
+            <w:pPr>
+              <w:rPr>
+                <w:sz w:val="28"/>
+                <w:szCs w:val="28"/>
+              </w:rPr>
+            </w:pPr>
+            <w:r>
+              <w:rPr>
+                <w:sz w:val="28"/>
+                <w:szCs w:val="28"/>
+              </w:rPr>
+              <w:t>Cidade</w:t>
+            </w:r>
+          </w:p>
+        </w:tc>
+        <w:tc>
+          <w:tcPr>
+            <w:tcW w:w="1560" w:type="dxa"/>
+          </w:tcPr>
+          <w:p>
+            <w:pPr>
+              <w:rPr>
+                <w:sz w:val="28"/>
+                <w:szCs w:val="28"/>
+              </w:rPr>
+            </w:pPr>
+            <w:r>
+              <w:rPr>
+                <w:sz w:val="28"/>
+                <w:szCs w:val="28"/>
+              </w:rPr>
+              <w:t>C</w:t>
+            </w:r>
+            <w:r>
+              <w:rPr>
+                <w:sz w:val="28"/>
+                <w:szCs w:val="28"/>
+              </w:rPr>
+              <w:t>har</w:t>
+            </w:r>
+          </w:p>
+        </w:tc>
+        <w:tc>
+          <w:tcPr>
+            <w:tcW w:w="1340" w:type="dxa"/>
+          </w:tcPr>
+          <w:p>
+            <w:pPr>
+              <w:jc w:val="center"/>
+              <w:rPr>
+                <w:sz w:val="28"/>
+                <w:szCs w:val="28"/>
+              </w:rPr>
+            </w:pPr>
+            <w:r>
+              <w:rPr>
+                <w:sz w:val="28"/>
+                <w:szCs w:val="28"/>
+              </w:rPr>
+              <w:t>40</w:t>
+            </w:r>
+          </w:p>
+        </w:tc>
+        <w:tc>
+          <w:tcPr>
+            <w:tcW w:w="1284" w:type="dxa"/>
+          </w:tcPr>
+          <w:p>
+            <w:pPr>
+              <w:jc w:val="center"/>
+              <w:rPr>
+                <w:sz w:val="28"/>
+              </w:rPr>
+            </w:pPr>
+          </w:p>
+        </w:tc>
+        <w:tc>
+          <w:tcPr>
+            <w:tcW w:w="1334" w:type="dxa"/>
+          </w:tcPr>
+          <w:p>
+            <w:pPr>
+              <w:jc w:val="center"/>
+              <w:rPr>
+                <w:sz w:val="28"/>
+                <w:szCs w:val="28"/>
+              </w:rPr>
+            </w:pPr>
+            <w:r>
+              <w:rPr>
+                <w:sz w:val="28"/>
+                <w:szCs w:val="28"/>
+              </w:rPr>
+              <w:t>*</w:t>
+            </w:r>
+          </w:p>
+        </w:tc>
+        <w:tc>
+          <w:tcPr>
+            <w:tcW w:w="1371" w:type="dxa"/>
+          </w:tcPr>
+          <w:p>
+            <w:pPr>
+              <w:rPr>
+                <w:sz w:val="28"/>
+              </w:rPr>
+            </w:pPr>
+          </w:p>
+        </w:tc>
+      </w:tr>
+      <w:tr>
+        <w:tc>
+          <w:tcPr>
+            <w:tcW w:w="1307" w:type="dxa"/>
+            <w:vMerge/>
+            <w:vAlign w:val="center"/>
+          </w:tcPr>
+          <w:p>
+            <w:pPr>
+              <w:rPr>
+                <w:sz w:val="28"/>
+              </w:rPr>
+            </w:pPr>
+          </w:p>
+        </w:tc>
+        <w:tc>
+          <w:tcPr>
+            <w:tcW w:w="2201" w:type="dxa"/>
+          </w:tcPr>
+          <w:p>
+            <w:pPr>
+              <w:rPr>
+                <w:sz w:val="28"/>
+                <w:szCs w:val="28"/>
+              </w:rPr>
+            </w:pPr>
+            <w:r>
+              <w:rPr>
+                <w:sz w:val="28"/>
+                <w:szCs w:val="28"/>
+              </w:rPr>
+              <w:t>Bairro</w:t>
+            </w:r>
+          </w:p>
+        </w:tc>
+        <w:tc>
+          <w:tcPr>
+            <w:tcW w:w="1560" w:type="dxa"/>
+          </w:tcPr>
+          <w:p>
+            <w:pPr>
+              <w:rPr>
+                <w:sz w:val="28"/>
+                <w:szCs w:val="28"/>
+              </w:rPr>
+            </w:pPr>
+            <w:r>
+              <w:rPr>
+                <w:sz w:val="28"/>
+                <w:szCs w:val="28"/>
+              </w:rPr>
+              <w:t>C</w:t>
+            </w:r>
+            <w:r>
+              <w:rPr>
+                <w:sz w:val="28"/>
+                <w:szCs w:val="28"/>
+              </w:rPr>
+              <w:t>har</w:t>
+            </w:r>
+          </w:p>
+        </w:tc>
+        <w:tc>
+          <w:tcPr>
+            <w:tcW w:w="1340" w:type="dxa"/>
+          </w:tcPr>
+          <w:p>
+            <w:pPr>
+              <w:jc w:val="center"/>
+              <w:rPr>
+                <w:sz w:val="28"/>
+                <w:szCs w:val="28"/>
+              </w:rPr>
+            </w:pPr>
+            <w:r>
+              <w:rPr>
+                <w:sz w:val="28"/>
+                <w:szCs w:val="28"/>
+              </w:rPr>
+              <w:t>40</w:t>
+            </w:r>
+          </w:p>
+        </w:tc>
+        <w:tc>
+          <w:tcPr>
+            <w:tcW w:w="1284" w:type="dxa"/>
+          </w:tcPr>
+          <w:p>
+            <w:pPr>
+              <w:jc w:val="center"/>
+              <w:rPr>
+                <w:sz w:val="28"/>
+              </w:rPr>
+            </w:pPr>
           </w:p>
         </w:tc>
         <w:tc>
@@ -3976,10 +3971,21 @@
         <w:tc>
           <w:tcPr>
             <w:tcW w:w="1307" w:type="dxa"/>
-            <w:vMerge/>
+            <w:vMerge w:val="restart"/>
             <w:vAlign w:val="center"/>
           </w:tcPr>
-          <w:p/>
+          <w:p>
+            <w:pPr>
+              <w:spacing w:line="259" w:lineRule="auto"/>
+            </w:pPr>
+            <w:r>
+              <w:rPr>
+                <w:sz w:val="28"/>
+                <w:szCs w:val="28"/>
+              </w:rPr>
+              <w:t>Imóvel</w:t>
+            </w:r>
+          </w:p>
         </w:tc>
         <w:tc>
           <w:tcPr>
@@ -3992,15 +3998,13 @@
                 <w:szCs w:val="28"/>
               </w:rPr>
             </w:pPr>
-            <w:proofErr w:type="spellStart"/>
-            <w:r>
-              <w:rPr>
-                <w:sz w:val="28"/>
-                <w:szCs w:val="28"/>
-              </w:rPr>
-              <w:t>idPropietario</w:t>
-            </w:r>
-            <w:proofErr w:type="spellEnd"/>
+            <w:r>
+              <w:rPr>
+                <w:sz w:val="28"/>
+                <w:szCs w:val="28"/>
+              </w:rPr>
+              <w:t>Id</w:t>
+            </w:r>
           </w:p>
         </w:tc>
         <w:tc>
@@ -4019,7 +4023,14 @@
                 <w:sz w:val="28"/>
                 <w:szCs w:val="28"/>
               </w:rPr>
-              <w:t>inteiro</w:t>
+              <w:t>I</w:t>
+            </w:r>
+            <w:r>
+              <w:rPr>
+                <w:sz w:val="28"/>
+                <w:szCs w:val="28"/>
+              </w:rPr>
+              <w:t>nteiro</w:t>
             </w:r>
           </w:p>
         </w:tc>
@@ -4032,7 +4043,6 @@
               <w:jc w:val="center"/>
               <w:rPr>
                 <w:sz w:val="28"/>
-                <w:szCs w:val="28"/>
               </w:rPr>
             </w:pPr>
           </w:p>
@@ -4049,6 +4059,13 @@
                 <w:szCs w:val="28"/>
               </w:rPr>
             </w:pPr>
+            <w:r>
+              <w:rPr>
+                <w:sz w:val="28"/>
+                <w:szCs w:val="28"/>
+              </w:rPr>
+              <w:t>*</w:t>
+            </w:r>
           </w:p>
         </w:tc>
         <w:tc>
@@ -4080,7 +4097,6 @@
             <w:pPr>
               <w:rPr>
                 <w:sz w:val="28"/>
-                <w:szCs w:val="28"/>
               </w:rPr>
             </w:pPr>
           </w:p>
@@ -4109,15 +4125,13 @@
                 <w:szCs w:val="28"/>
               </w:rPr>
             </w:pPr>
-            <w:proofErr w:type="spellStart"/>
-            <w:r>
-              <w:rPr>
-                <w:sz w:val="28"/>
-                <w:szCs w:val="28"/>
-              </w:rPr>
-              <w:t>idInquilino</w:t>
-            </w:r>
-            <w:proofErr w:type="spellEnd"/>
+            <w:r>
+              <w:rPr>
+                <w:sz w:val="28"/>
+                <w:szCs w:val="28"/>
+              </w:rPr>
+              <w:t>Propietario</w:t>
+            </w:r>
           </w:p>
         </w:tc>
         <w:tc>
@@ -4136,7 +4150,7 @@
                 <w:sz w:val="28"/>
                 <w:szCs w:val="28"/>
               </w:rPr>
-              <w:t>inteiro</w:t>
+              <w:t>Propietário</w:t>
             </w:r>
           </w:p>
         </w:tc>
@@ -4180,6 +4194,13 @@
                 <w:szCs w:val="28"/>
               </w:rPr>
             </w:pPr>
+            <w:r>
+              <w:rPr>
+                <w:sz w:val="28"/>
+                <w:szCs w:val="28"/>
+              </w:rPr>
+              <w:t>*</w:t>
+            </w:r>
           </w:p>
         </w:tc>
         <w:tc>
@@ -4224,7 +4245,6 @@
                 <w:szCs w:val="28"/>
               </w:rPr>
             </w:pPr>
-            <w:proofErr w:type="spellStart"/>
             <w:r>
               <w:rPr>
                 <w:sz w:val="28"/>
@@ -4232,7 +4252,6 @@
               </w:rPr>
               <w:t>estaAlugado</w:t>
             </w:r>
-            <w:proofErr w:type="spellEnd"/>
           </w:p>
         </w:tc>
         <w:tc>
@@ -4246,15 +4265,20 @@
                 <w:szCs w:val="28"/>
               </w:rPr>
             </w:pPr>
-            <w:proofErr w:type="spellStart"/>
-            <w:r>
-              <w:rPr>
-                <w:sz w:val="28"/>
-                <w:szCs w:val="28"/>
-              </w:rPr>
-              <w:t>boolean</w:t>
-            </w:r>
-            <w:proofErr w:type="spellEnd"/>
+            <w:r>
+              <w:rPr>
+                <w:sz w:val="28"/>
+                <w:szCs w:val="28"/>
+              </w:rPr>
+              <w:t>B</w:t>
+            </w:r>
+            <w:r>
+              <w:rPr>
+                <w:sz w:val="28"/>
+                <w:szCs w:val="28"/>
+              </w:rPr>
+              <w:t>oolean</w:t>
+            </w:r>
           </w:p>
         </w:tc>
         <w:tc>
@@ -4366,7 +4390,14 @@
                 <w:sz w:val="28"/>
                 <w:szCs w:val="28"/>
               </w:rPr>
-              <w:t>char</w:t>
+              <w:t>C</w:t>
+            </w:r>
+            <w:r>
+              <w:rPr>
+                <w:sz w:val="28"/>
+                <w:szCs w:val="28"/>
+              </w:rPr>
+              <w:t>har</w:t>
             </w:r>
           </w:p>
         </w:tc>
@@ -4463,7 +4494,6 @@
                 <w:szCs w:val="28"/>
               </w:rPr>
             </w:pPr>
-            <w:proofErr w:type="spellStart"/>
             <w:r>
               <w:rPr>
                 <w:sz w:val="28"/>
@@ -4471,7 +4501,6 @@
               </w:rPr>
               <w:t>valorAluguel</w:t>
             </w:r>
-            <w:proofErr w:type="spellEnd"/>
           </w:p>
         </w:tc>
         <w:tc>
@@ -4490,7 +4519,14 @@
                 <w:sz w:val="28"/>
                 <w:szCs w:val="28"/>
               </w:rPr>
-              <w:t>inteiro</w:t>
+              <w:t>I</w:t>
+            </w:r>
+            <w:r>
+              <w:rPr>
+                <w:sz w:val="28"/>
+                <w:szCs w:val="28"/>
+              </w:rPr>
+              <w:t>nteiro</w:t>
             </w:r>
           </w:p>
         </w:tc>
@@ -4727,7 +4763,14 @@
                 <w:sz w:val="28"/>
                 <w:szCs w:val="28"/>
               </w:rPr>
-              <w:t>char</w:t>
+              <w:t>C</w:t>
+            </w:r>
+            <w:r>
+              <w:rPr>
+                <w:sz w:val="28"/>
+                <w:szCs w:val="28"/>
+              </w:rPr>
+              <w:t>har</w:t>
             </w:r>
           </w:p>
         </w:tc>
@@ -4964,7 +5007,14 @@
                 <w:sz w:val="28"/>
                 <w:szCs w:val="28"/>
               </w:rPr>
-              <w:t>inteiro</w:t>
+              <w:t>I</w:t>
+            </w:r>
+            <w:r>
+              <w:rPr>
+                <w:sz w:val="28"/>
+                <w:szCs w:val="28"/>
+              </w:rPr>
+              <w:t>nteiro</w:t>
             </w:r>
           </w:p>
         </w:tc>
@@ -5079,7 +5129,14 @@
                 <w:sz w:val="28"/>
                 <w:szCs w:val="28"/>
               </w:rPr>
-              <w:t>char</w:t>
+              <w:t>C</w:t>
+            </w:r>
+            <w:r>
+              <w:rPr>
+                <w:sz w:val="28"/>
+                <w:szCs w:val="28"/>
+              </w:rPr>
+              <w:t>har</w:t>
             </w:r>
           </w:p>
         </w:tc>
@@ -5201,7 +5258,14 @@
                 <w:sz w:val="28"/>
                 <w:szCs w:val="28"/>
               </w:rPr>
-              <w:t>char</w:t>
+              <w:t>C</w:t>
+            </w:r>
+            <w:r>
+              <w:rPr>
+                <w:sz w:val="28"/>
+                <w:szCs w:val="28"/>
+              </w:rPr>
+              <w:t>har</w:t>
             </w:r>
           </w:p>
         </w:tc>
@@ -5363,7 +5427,14 @@
                 <w:sz w:val="28"/>
                 <w:szCs w:val="28"/>
               </w:rPr>
-              <w:t>inteiro</w:t>
+              <w:t>I</w:t>
+            </w:r>
+            <w:r>
+              <w:rPr>
+                <w:sz w:val="28"/>
+                <w:szCs w:val="28"/>
+              </w:rPr>
+              <w:t>nteiro</w:t>
             </w:r>
           </w:p>
         </w:tc>
@@ -5460,7 +5531,6 @@
                 <w:szCs w:val="28"/>
               </w:rPr>
             </w:pPr>
-            <w:proofErr w:type="spellStart"/>
             <w:r>
               <w:rPr>
                 <w:sz w:val="28"/>
@@ -5475,7 +5545,6 @@
               </w:rPr>
               <w:t>movel</w:t>
             </w:r>
-            <w:proofErr w:type="spellEnd"/>
           </w:p>
         </w:tc>
         <w:tc>
@@ -5489,7 +5558,6 @@
                 <w:szCs w:val="28"/>
               </w:rPr>
             </w:pPr>
-            <w:proofErr w:type="spellStart"/>
             <w:r>
               <w:rPr>
                 <w:sz w:val="28"/>
@@ -5497,7 +5565,6 @@
               </w:rPr>
               <w:t>Imovel</w:t>
             </w:r>
-            <w:proofErr w:type="spellEnd"/>
           </w:p>
         </w:tc>
         <w:tc>
@@ -5611,14 +5678,7 @@
                 <w:sz w:val="28"/>
                 <w:szCs w:val="28"/>
               </w:rPr>
-              <w:t>C</w:t>
-            </w:r>
-            <w:r>
-              <w:rPr>
-                <w:sz w:val="28"/>
-                <w:szCs w:val="28"/>
-              </w:rPr>
-              <w:t>har</w:t>
+              <w:t>Enumerado</w:t>
             </w:r>
           </w:p>
         </w:tc>
@@ -5634,13 +5694,6 @@
                 <w:szCs w:val="28"/>
               </w:rPr>
             </w:pPr>
-            <w:r>
-              <w:rPr>
-                <w:sz w:val="28"/>
-                <w:szCs w:val="28"/>
-              </w:rPr>
-              <w:t>50</w:t>
-            </w:r>
           </w:p>
         </w:tc>
         <w:tc>
@@ -5669,13 +5722,6 @@
                 <w:szCs w:val="28"/>
               </w:rPr>
             </w:pPr>
-            <w:r>
-              <w:rPr>
-                <w:sz w:val="28"/>
-                <w:szCs w:val="28"/>
-              </w:rPr>
-              <w:t>*</w:t>
-            </w:r>
           </w:p>
         </w:tc>
         <w:tc>
@@ -5715,16 +5761,13 @@
                 <w:szCs w:val="28"/>
               </w:rPr>
             </w:pPr>
-            <w:proofErr w:type="spellStart"/>
-            <w:r>
-              <w:rPr>
-                <w:color w:val="EE0000"/>
+            <w:r>
+              <w:rPr>
                 <w:sz w:val="28"/>
                 <w:szCs w:val="28"/>
               </w:rPr>
               <w:t>descricao</w:t>
             </w:r>
-            <w:proofErr w:type="spellEnd"/>
           </w:p>
         </w:tc>
         <w:tc>
@@ -5743,14 +5786,7 @@
                 <w:sz w:val="28"/>
                 <w:szCs w:val="28"/>
               </w:rPr>
-              <w:t>C</w:t>
-            </w:r>
-            <w:r>
-              <w:rPr>
-                <w:sz w:val="28"/>
-                <w:szCs w:val="28"/>
-              </w:rPr>
-              <w:t>har</w:t>
+              <w:t>Char</w:t>
             </w:r>
           </w:p>
         </w:tc>
@@ -5847,7 +5883,6 @@
                 <w:szCs w:val="28"/>
               </w:rPr>
             </w:pPr>
-            <w:proofErr w:type="spellStart"/>
             <w:r>
               <w:rPr>
                 <w:sz w:val="28"/>
@@ -5855,7 +5890,6 @@
               </w:rPr>
               <w:t>dataCadastro</w:t>
             </w:r>
-            <w:proofErr w:type="spellEnd"/>
           </w:p>
         </w:tc>
         <w:tc>
@@ -5869,22 +5903,13 @@
                 <w:szCs w:val="28"/>
               </w:rPr>
             </w:pPr>
-            <w:proofErr w:type="spellStart"/>
-            <w:r>
-              <w:rPr>
-                <w:sz w:val="28"/>
-                <w:szCs w:val="28"/>
-              </w:rPr>
-              <w:t>Date</w:t>
-            </w:r>
-            <w:r>
-              <w:rPr>
-                <w:sz w:val="28"/>
-                <w:szCs w:val="28"/>
-              </w:rPr>
-              <w:t>Time</w:t>
-            </w:r>
-            <w:proofErr w:type="spellEnd"/>
+            <w:r>
+              <w:rPr>
+                <w:sz w:val="28"/>
+                <w:szCs w:val="28"/>
+              </w:rPr>
+              <w:t>DateTime</w:t>
+            </w:r>
           </w:p>
         </w:tc>
         <w:tc>
@@ -5973,7 +5998,6 @@
                 <w:szCs w:val="28"/>
               </w:rPr>
             </w:pPr>
-            <w:proofErr w:type="spellStart"/>
             <w:r>
               <w:rPr>
                 <w:sz w:val="28"/>
@@ -5981,7 +6005,6 @@
               </w:rPr>
               <w:t>dataResolucao</w:t>
             </w:r>
-            <w:proofErr w:type="spellEnd"/>
           </w:p>
         </w:tc>
         <w:tc>
@@ -5995,7 +6018,6 @@
                 <w:szCs w:val="28"/>
               </w:rPr>
             </w:pPr>
-            <w:proofErr w:type="spellStart"/>
             <w:r>
               <w:rPr>
                 <w:sz w:val="28"/>
@@ -6003,7 +6025,6 @@
               </w:rPr>
               <w:t>DateTime</w:t>
             </w:r>
-            <w:proofErr w:type="spellEnd"/>
           </w:p>
         </w:tc>
         <w:tc>
@@ -6085,7 +6106,6 @@
                 <w:szCs w:val="28"/>
               </w:rPr>
             </w:pPr>
-            <w:proofErr w:type="spellStart"/>
             <w:r>
               <w:rPr>
                 <w:sz w:val="28"/>
@@ -6093,7 +6113,6 @@
               </w:rPr>
               <w:t>estaResolvido</w:t>
             </w:r>
-            <w:proofErr w:type="spellEnd"/>
           </w:p>
         </w:tc>
         <w:tc>
@@ -6107,7 +6126,6 @@
                 <w:szCs w:val="28"/>
               </w:rPr>
             </w:pPr>
-            <w:proofErr w:type="spellStart"/>
             <w:r>
               <w:rPr>
                 <w:sz w:val="28"/>
@@ -6115,7 +6133,6 @@
               </w:rPr>
               <w:t>boolean</w:t>
             </w:r>
-            <w:proofErr w:type="spellEnd"/>
           </w:p>
         </w:tc>
         <w:tc>
@@ -6188,24 +6205,10 @@
         <w:tc>
           <w:tcPr>
             <w:tcW w:w="1307" w:type="dxa"/>
-            <w:vMerge w:val="restart"/>
+            <w:vMerge/>
             <w:vAlign w:val="center"/>
           </w:tcPr>
-          <w:p>
-            <w:pPr>
-              <w:rPr>
-                <w:sz w:val="28"/>
-                <w:szCs w:val="28"/>
-              </w:rPr>
-            </w:pPr>
-            <w:r>
-              <w:rPr>
-                <w:sz w:val="28"/>
-                <w:szCs w:val="28"/>
-              </w:rPr>
-              <w:t>Cobrança</w:t>
-            </w:r>
-          </w:p>
+          <w:p/>
         </w:tc>
         <w:tc>
           <w:tcPr>
@@ -6223,7 +6226,7 @@
                 <w:sz w:val="28"/>
                 <w:szCs w:val="28"/>
               </w:rPr>
-              <w:t>id</w:t>
+              <w:t>status</w:t>
             </w:r>
           </w:p>
         </w:tc>
@@ -6243,14 +6246,7 @@
                 <w:sz w:val="28"/>
                 <w:szCs w:val="28"/>
               </w:rPr>
-              <w:t>I</w:t>
-            </w:r>
-            <w:r>
-              <w:rPr>
-                <w:sz w:val="28"/>
-                <w:szCs w:val="28"/>
-              </w:rPr>
-              <w:t>nteiro</w:t>
+              <w:t>Enum</w:t>
             </w:r>
           </w:p>
         </w:tc>
@@ -6280,13 +6276,6 @@
                 <w:szCs w:val="28"/>
               </w:rPr>
             </w:pPr>
-            <w:r>
-              <w:rPr>
-                <w:sz w:val="28"/>
-                <w:szCs w:val="28"/>
-              </w:rPr>
-              <w:t>*</w:t>
-            </w:r>
           </w:p>
         </w:tc>
         <w:tc>
@@ -6331,7 +6320,7 @@
         <w:tc>
           <w:tcPr>
             <w:tcW w:w="1307" w:type="dxa"/>
-            <w:vMerge/>
+            <w:vMerge w:val="restart"/>
             <w:vAlign w:val="center"/>
           </w:tcPr>
           <w:p>
@@ -6341,6 +6330,13 @@
                 <w:szCs w:val="28"/>
               </w:rPr>
             </w:pPr>
+            <w:r>
+              <w:rPr>
+                <w:sz w:val="28"/>
+                <w:szCs w:val="28"/>
+              </w:rPr>
+              <w:t>Cobrança</w:t>
+            </w:r>
           </w:p>
         </w:tc>
         <w:tc>
@@ -6359,7 +6355,7 @@
                 <w:sz w:val="28"/>
                 <w:szCs w:val="28"/>
               </w:rPr>
-              <w:t>valor</w:t>
+              <w:t>id</w:t>
             </w:r>
           </w:p>
         </w:tc>
@@ -6379,7 +6375,14 @@
                 <w:sz w:val="28"/>
                 <w:szCs w:val="28"/>
               </w:rPr>
-              <w:t>Decimal</w:t>
+              <w:t>I</w:t>
+            </w:r>
+            <w:r>
+              <w:rPr>
+                <w:sz w:val="28"/>
+                <w:szCs w:val="28"/>
+              </w:rPr>
+              <w:t>nteiro</w:t>
             </w:r>
           </w:p>
         </w:tc>
@@ -6395,13 +6398,6 @@
                 <w:szCs w:val="28"/>
               </w:rPr>
             </w:pPr>
-            <w:r>
-              <w:rPr>
-                <w:sz w:val="28"/>
-                <w:szCs w:val="28"/>
-              </w:rPr>
-              <w:t>(10,2)</w:t>
-            </w:r>
           </w:p>
         </w:tc>
         <w:tc>
@@ -6416,6 +6412,13 @@
                 <w:szCs w:val="28"/>
               </w:rPr>
             </w:pPr>
+            <w:r>
+              <w:rPr>
+                <w:sz w:val="28"/>
+                <w:szCs w:val="28"/>
+              </w:rPr>
+              <w:t>*</w:t>
+            </w:r>
           </w:p>
         </w:tc>
         <w:tc>
@@ -6483,15 +6486,13 @@
                 <w:szCs w:val="28"/>
               </w:rPr>
             </w:pPr>
-            <w:proofErr w:type="spellStart"/>
-            <w:r>
-              <w:rPr>
-                <w:sz w:val="28"/>
-                <w:szCs w:val="28"/>
-              </w:rPr>
-              <w:t>dataCobranca</w:t>
-            </w:r>
-            <w:proofErr w:type="spellEnd"/>
+            <w:r>
+              <w:rPr>
+                <w:sz w:val="28"/>
+                <w:szCs w:val="28"/>
+              </w:rPr>
+              <w:t>valor</w:t>
+            </w:r>
           </w:p>
         </w:tc>
         <w:tc>
@@ -6510,7 +6511,7 @@
                 <w:sz w:val="28"/>
                 <w:szCs w:val="28"/>
               </w:rPr>
-              <w:t>Date</w:t>
+              <w:t>Decimal</w:t>
             </w:r>
           </w:p>
         </w:tc>
@@ -6526,6 +6527,13 @@
                 <w:szCs w:val="28"/>
               </w:rPr>
             </w:pPr>
+            <w:r>
+              <w:rPr>
+                <w:sz w:val="28"/>
+                <w:szCs w:val="28"/>
+              </w:rPr>
+              <w:t>(10,2)</w:t>
+            </w:r>
           </w:p>
         </w:tc>
         <w:tc>
@@ -6607,15 +6615,13 @@
                 <w:szCs w:val="28"/>
               </w:rPr>
             </w:pPr>
-            <w:proofErr w:type="spellStart"/>
-            <w:r>
-              <w:rPr>
-                <w:sz w:val="28"/>
-                <w:szCs w:val="28"/>
-              </w:rPr>
-              <w:t>tipoCobranca</w:t>
-            </w:r>
-            <w:proofErr w:type="spellEnd"/>
+            <w:r>
+              <w:rPr>
+                <w:sz w:val="28"/>
+                <w:szCs w:val="28"/>
+              </w:rPr>
+              <w:t>dataCobranca</w:t>
+            </w:r>
           </w:p>
         </w:tc>
         <w:tc>
@@ -6634,7 +6640,7 @@
                 <w:sz w:val="28"/>
                 <w:szCs w:val="28"/>
               </w:rPr>
-              <w:t>enumerado</w:t>
+              <w:t>Date</w:t>
             </w:r>
           </w:p>
         </w:tc>
@@ -6678,6 +6684,13 @@
                 <w:szCs w:val="28"/>
               </w:rPr>
             </w:pPr>
+            <w:r>
+              <w:rPr>
+                <w:sz w:val="28"/>
+                <w:szCs w:val="28"/>
+              </w:rPr>
+              <w:t>*</w:t>
+            </w:r>
           </w:p>
         </w:tc>
         <w:tc>
@@ -6724,15 +6737,13 @@
                 <w:szCs w:val="28"/>
               </w:rPr>
             </w:pPr>
-            <w:proofErr w:type="spellStart"/>
-            <w:r>
-              <w:rPr>
-                <w:sz w:val="28"/>
-                <w:szCs w:val="28"/>
-              </w:rPr>
-              <w:t>Locacao</w:t>
-            </w:r>
-            <w:proofErr w:type="spellEnd"/>
+            <w:r>
+              <w:rPr>
+                <w:sz w:val="28"/>
+                <w:szCs w:val="28"/>
+              </w:rPr>
+              <w:t>tipoCobranca</w:t>
+            </w:r>
           </w:p>
         </w:tc>
         <w:tc>
@@ -6746,15 +6757,13 @@
                 <w:szCs w:val="28"/>
               </w:rPr>
             </w:pPr>
-            <w:proofErr w:type="spellStart"/>
-            <w:r>
-              <w:rPr>
-                <w:sz w:val="28"/>
-                <w:szCs w:val="28"/>
-              </w:rPr>
-              <w:t>Locacao</w:t>
-            </w:r>
-            <w:proofErr w:type="spellEnd"/>
+            <w:r>
+              <w:rPr>
+                <w:sz w:val="28"/>
+                <w:szCs w:val="28"/>
+              </w:rPr>
+              <w:t>enumerado</w:t>
+            </w:r>
           </w:p>
         </w:tc>
         <w:tc>
@@ -6797,13 +6806,6 @@
                 <w:szCs w:val="28"/>
               </w:rPr>
             </w:pPr>
-            <w:r>
-              <w:rPr>
-                <w:sz w:val="28"/>
-                <w:szCs w:val="28"/>
-              </w:rPr>
-              <w:t>*</w:t>
-            </w:r>
           </w:p>
         </w:tc>
         <w:tc>
@@ -6827,7 +6829,7 @@
         <w:tc>
           <w:tcPr>
             <w:tcW w:w="1307" w:type="dxa"/>
-            <w:vMerge w:val="restart"/>
+            <w:vMerge/>
             <w:vAlign w:val="center"/>
           </w:tcPr>
           <w:p>
@@ -6837,13 +6839,6 @@
                 <w:szCs w:val="28"/>
               </w:rPr>
             </w:pPr>
-            <w:r>
-              <w:rPr>
-                <w:sz w:val="28"/>
-                <w:szCs w:val="28"/>
-              </w:rPr>
-              <w:t>Pagamento</w:t>
-            </w:r>
           </w:p>
         </w:tc>
         <w:tc>
@@ -6862,7 +6857,7 @@
                 <w:sz w:val="28"/>
                 <w:szCs w:val="28"/>
               </w:rPr>
-              <w:t>id</w:t>
+              <w:t>descricao</w:t>
             </w:r>
           </w:p>
         </w:tc>
@@ -6882,7 +6877,7 @@
                 <w:sz w:val="28"/>
                 <w:szCs w:val="28"/>
               </w:rPr>
-              <w:t>inteiro</w:t>
+              <w:t>Char</w:t>
             </w:r>
           </w:p>
         </w:tc>
@@ -6912,13 +6907,6 @@
                 <w:szCs w:val="28"/>
               </w:rPr>
             </w:pPr>
-            <w:r>
-              <w:rPr>
-                <w:sz w:val="28"/>
-                <w:szCs w:val="28"/>
-              </w:rPr>
-              <w:t>*</w:t>
-            </w:r>
           </w:p>
         </w:tc>
         <w:tc>
@@ -6933,13 +6921,6 @@
                 <w:szCs w:val="28"/>
               </w:rPr>
             </w:pPr>
-            <w:r>
-              <w:rPr>
-                <w:sz w:val="28"/>
-                <w:szCs w:val="28"/>
-              </w:rPr>
-              <w:t>*</w:t>
-            </w:r>
           </w:p>
         </w:tc>
         <w:tc>
@@ -6991,7 +6972,7 @@
                 <w:sz w:val="28"/>
                 <w:szCs w:val="28"/>
               </w:rPr>
-              <w:t>valor</w:t>
+              <w:t>Locacao</w:t>
             </w:r>
           </w:p>
         </w:tc>
@@ -7011,7 +6992,7 @@
                 <w:sz w:val="28"/>
                 <w:szCs w:val="28"/>
               </w:rPr>
-              <w:t>Decimal</w:t>
+              <w:t>Locacao</w:t>
             </w:r>
           </w:p>
         </w:tc>
@@ -7032,7 +7013,7 @@
                 <w:sz w:val="28"/>
                 <w:szCs w:val="28"/>
               </w:rPr>
-              <w:t>(10,2)</w:t>
+              <w:t>200</w:t>
             </w:r>
           </w:p>
         </w:tc>
@@ -7092,7 +7073,7 @@
         <w:tc>
           <w:tcPr>
             <w:tcW w:w="1307" w:type="dxa"/>
-            <w:vMerge/>
+            <w:vMerge w:val="restart"/>
             <w:vAlign w:val="center"/>
           </w:tcPr>
           <w:p>
@@ -7102,6 +7083,13 @@
                 <w:szCs w:val="28"/>
               </w:rPr>
             </w:pPr>
+            <w:r>
+              <w:rPr>
+                <w:sz w:val="28"/>
+                <w:szCs w:val="28"/>
+              </w:rPr>
+              <w:t>Pagamento</w:t>
+            </w:r>
           </w:p>
         </w:tc>
         <w:tc>
@@ -7115,15 +7103,20 @@
                 <w:szCs w:val="28"/>
               </w:rPr>
             </w:pPr>
-            <w:proofErr w:type="spellStart"/>
-            <w:r>
-              <w:rPr>
-                <w:sz w:val="28"/>
-                <w:szCs w:val="28"/>
-              </w:rPr>
-              <w:t>dataCobranca</w:t>
-            </w:r>
-            <w:proofErr w:type="spellEnd"/>
+            <w:r>
+              <w:rPr>
+                <w:sz w:val="28"/>
+                <w:szCs w:val="28"/>
+              </w:rPr>
+              <w:t>I</w:t>
+            </w:r>
+            <w:r>
+              <w:rPr>
+                <w:sz w:val="28"/>
+                <w:szCs w:val="28"/>
+              </w:rPr>
+              <w:t>d</w:t>
+            </w:r>
           </w:p>
         </w:tc>
         <w:tc>
@@ -7142,7 +7135,7 @@
                 <w:sz w:val="28"/>
                 <w:szCs w:val="28"/>
               </w:rPr>
-              <w:t>Date</w:t>
+              <w:t>inteiro</w:t>
             </w:r>
           </w:p>
         </w:tc>
@@ -7172,6 +7165,13 @@
                 <w:szCs w:val="28"/>
               </w:rPr>
             </w:pPr>
+            <w:r>
+              <w:rPr>
+                <w:sz w:val="28"/>
+                <w:szCs w:val="28"/>
+              </w:rPr>
+              <w:t>*</w:t>
+            </w:r>
           </w:p>
         </w:tc>
         <w:tc>
@@ -7239,22 +7239,13 @@
                 <w:szCs w:val="28"/>
               </w:rPr>
             </w:pPr>
-            <w:proofErr w:type="spellStart"/>
-            <w:r>
-              <w:rPr>
-                <w:sz w:val="28"/>
-                <w:szCs w:val="28"/>
-              </w:rPr>
-              <w:t>c</w:t>
-            </w:r>
-            <w:r>
-              <w:rPr>
-                <w:sz w:val="28"/>
-                <w:szCs w:val="28"/>
-              </w:rPr>
-              <w:t>obranca</w:t>
-            </w:r>
-            <w:proofErr w:type="spellEnd"/>
+            <w:r>
+              <w:rPr>
+                <w:sz w:val="28"/>
+                <w:szCs w:val="28"/>
+              </w:rPr>
+              <w:t>valor</w:t>
+            </w:r>
           </w:p>
         </w:tc>
         <w:tc>
@@ -7273,7 +7264,7 @@
                 <w:sz w:val="28"/>
                 <w:szCs w:val="28"/>
               </w:rPr>
-              <w:t>inteiro</w:t>
+              <w:t>Decimal</w:t>
             </w:r>
           </w:p>
         </w:tc>
@@ -7289,6 +7280,13 @@
                 <w:szCs w:val="28"/>
               </w:rPr>
             </w:pPr>
+            <w:r>
+              <w:rPr>
+                <w:sz w:val="28"/>
+                <w:szCs w:val="28"/>
+              </w:rPr>
+              <w:t>(10,2)</w:t>
+            </w:r>
           </w:p>
         </w:tc>
         <w:tc>
@@ -7347,7 +7345,7 @@
         <w:tc>
           <w:tcPr>
             <w:tcW w:w="1307" w:type="dxa"/>
-            <w:vMerge w:val="restart"/>
+            <w:vMerge/>
             <w:vAlign w:val="center"/>
           </w:tcPr>
           <w:p>
@@ -7357,15 +7355,6 @@
                 <w:szCs w:val="28"/>
               </w:rPr>
             </w:pPr>
-            <w:proofErr w:type="spellStart"/>
-            <w:r>
-              <w:rPr>
-                <w:sz w:val="28"/>
-                <w:szCs w:val="28"/>
-              </w:rPr>
-              <w:t>Locacao</w:t>
-            </w:r>
-            <w:proofErr w:type="spellEnd"/>
           </w:p>
         </w:tc>
         <w:tc>
@@ -7384,7 +7373,14 @@
                 <w:sz w:val="28"/>
                 <w:szCs w:val="28"/>
               </w:rPr>
-              <w:t>id</w:t>
+              <w:t>data</w:t>
+            </w:r>
+            <w:r>
+              <w:rPr>
+                <w:sz w:val="28"/>
+                <w:szCs w:val="28"/>
+              </w:rPr>
+              <w:t>Pagamento</w:t>
             </w:r>
           </w:p>
         </w:tc>
@@ -7404,7 +7400,7 @@
                 <w:sz w:val="28"/>
                 <w:szCs w:val="28"/>
               </w:rPr>
-              <w:t>inteiro</w:t>
+              <w:t>Date</w:t>
             </w:r>
           </w:p>
         </w:tc>
@@ -7434,13 +7430,6 @@
                 <w:szCs w:val="28"/>
               </w:rPr>
             </w:pPr>
-            <w:r>
-              <w:rPr>
-                <w:sz w:val="28"/>
-                <w:szCs w:val="28"/>
-              </w:rPr>
-              <w:t>*</w:t>
-            </w:r>
           </w:p>
         </w:tc>
         <w:tc>
@@ -7508,15 +7497,20 @@
                 <w:szCs w:val="28"/>
               </w:rPr>
             </w:pPr>
-            <w:proofErr w:type="spellStart"/>
-            <w:r>
-              <w:rPr>
-                <w:sz w:val="28"/>
-                <w:szCs w:val="28"/>
-              </w:rPr>
-              <w:t>valorAluguel</w:t>
-            </w:r>
-            <w:proofErr w:type="spellEnd"/>
+            <w:r>
+              <w:rPr>
+                <w:sz w:val="28"/>
+                <w:szCs w:val="28"/>
+              </w:rPr>
+              <w:t>c</w:t>
+            </w:r>
+            <w:r>
+              <w:rPr>
+                <w:sz w:val="28"/>
+                <w:szCs w:val="28"/>
+              </w:rPr>
+              <w:t>obranca</w:t>
+            </w:r>
           </w:p>
         </w:tc>
         <w:tc>
@@ -7535,7 +7529,7 @@
                 <w:sz w:val="28"/>
                 <w:szCs w:val="28"/>
               </w:rPr>
-              <w:t>Decimal</w:t>
+              <w:t>Cobrança</w:t>
             </w:r>
           </w:p>
         </w:tc>
@@ -7551,13 +7545,6 @@
                 <w:szCs w:val="28"/>
               </w:rPr>
             </w:pPr>
-            <w:r>
-              <w:rPr>
-                <w:sz w:val="28"/>
-                <w:szCs w:val="28"/>
-              </w:rPr>
-              <w:t>(10,2)</w:t>
-            </w:r>
           </w:p>
         </w:tc>
         <w:tc>
@@ -7616,7 +7603,7 @@
         <w:tc>
           <w:tcPr>
             <w:tcW w:w="1307" w:type="dxa"/>
-            <w:vMerge/>
+            <w:vMerge w:val="restart"/>
             <w:vAlign w:val="center"/>
           </w:tcPr>
           <w:p>
@@ -7626,6 +7613,13 @@
                 <w:szCs w:val="28"/>
               </w:rPr>
             </w:pPr>
+            <w:r>
+              <w:rPr>
+                <w:sz w:val="28"/>
+                <w:szCs w:val="28"/>
+              </w:rPr>
+              <w:t>Locacao</w:t>
+            </w:r>
           </w:p>
         </w:tc>
         <w:tc>
@@ -7639,15 +7633,20 @@
                 <w:szCs w:val="28"/>
               </w:rPr>
             </w:pPr>
-            <w:proofErr w:type="spellStart"/>
-            <w:r>
-              <w:rPr>
-                <w:sz w:val="28"/>
-                <w:szCs w:val="28"/>
-              </w:rPr>
-              <w:t>dataInicio</w:t>
-            </w:r>
-            <w:proofErr w:type="spellEnd"/>
+            <w:r>
+              <w:rPr>
+                <w:sz w:val="28"/>
+                <w:szCs w:val="28"/>
+              </w:rPr>
+              <w:t>I</w:t>
+            </w:r>
+            <w:r>
+              <w:rPr>
+                <w:sz w:val="28"/>
+                <w:szCs w:val="28"/>
+              </w:rPr>
+              <w:t>d</w:t>
+            </w:r>
           </w:p>
         </w:tc>
         <w:tc>
@@ -7666,7 +7665,7 @@
                 <w:sz w:val="28"/>
                 <w:szCs w:val="28"/>
               </w:rPr>
-              <w:t>Date</w:t>
+              <w:t>inteiro</w:t>
             </w:r>
           </w:p>
         </w:tc>
@@ -7696,6 +7695,13 @@
                 <w:szCs w:val="28"/>
               </w:rPr>
             </w:pPr>
+            <w:r>
+              <w:rPr>
+                <w:sz w:val="28"/>
+                <w:szCs w:val="28"/>
+              </w:rPr>
+              <w:t>*</w:t>
+            </w:r>
           </w:p>
         </w:tc>
         <w:tc>
@@ -7763,15 +7769,13 @@
                 <w:szCs w:val="28"/>
               </w:rPr>
             </w:pPr>
-            <w:proofErr w:type="spellStart"/>
-            <w:r>
-              <w:rPr>
-                <w:sz w:val="28"/>
-                <w:szCs w:val="28"/>
-              </w:rPr>
-              <w:t>dataFim</w:t>
-            </w:r>
-            <w:proofErr w:type="spellEnd"/>
+            <w:r>
+              <w:rPr>
+                <w:sz w:val="28"/>
+                <w:szCs w:val="28"/>
+              </w:rPr>
+              <w:t>valorAluguel</w:t>
+            </w:r>
           </w:p>
         </w:tc>
         <w:tc>
@@ -7790,7 +7794,7 @@
                 <w:sz w:val="28"/>
                 <w:szCs w:val="28"/>
               </w:rPr>
-              <w:t>Date</w:t>
+              <w:t>Decimal</w:t>
             </w:r>
           </w:p>
         </w:tc>
@@ -7806,6 +7810,13 @@
                 <w:szCs w:val="28"/>
               </w:rPr>
             </w:pPr>
+            <w:r>
+              <w:rPr>
+                <w:sz w:val="28"/>
+                <w:szCs w:val="28"/>
+              </w:rPr>
+              <w:t>(10,2)</w:t>
+            </w:r>
           </w:p>
         </w:tc>
         <w:tc>
@@ -7887,15 +7898,13 @@
                 <w:szCs w:val="28"/>
               </w:rPr>
             </w:pPr>
-            <w:proofErr w:type="spellStart"/>
-            <w:r>
-              <w:rPr>
-                <w:sz w:val="28"/>
-                <w:szCs w:val="28"/>
-              </w:rPr>
-              <w:t>imovel</w:t>
-            </w:r>
-            <w:proofErr w:type="spellEnd"/>
+            <w:r>
+              <w:rPr>
+                <w:sz w:val="28"/>
+                <w:szCs w:val="28"/>
+              </w:rPr>
+              <w:t>dataInicio</w:t>
+            </w:r>
           </w:p>
         </w:tc>
         <w:tc>
@@ -7909,15 +7918,13 @@
                 <w:szCs w:val="28"/>
               </w:rPr>
             </w:pPr>
-            <w:proofErr w:type="spellStart"/>
-            <w:r>
-              <w:rPr>
-                <w:sz w:val="28"/>
-                <w:szCs w:val="28"/>
-              </w:rPr>
-              <w:t>Imovel</w:t>
-            </w:r>
-            <w:proofErr w:type="spellEnd"/>
+            <w:r>
+              <w:rPr>
+                <w:sz w:val="28"/>
+                <w:szCs w:val="28"/>
+              </w:rPr>
+              <w:t>Date</w:t>
+            </w:r>
           </w:p>
         </w:tc>
         <w:tc>
@@ -8013,22 +8020,13 @@
                 <w:szCs w:val="28"/>
               </w:rPr>
             </w:pPr>
-            <w:proofErr w:type="spellStart"/>
-            <w:r>
-              <w:rPr>
-                <w:sz w:val="28"/>
-                <w:szCs w:val="28"/>
-              </w:rPr>
-              <w:t>p</w:t>
-            </w:r>
-            <w:r>
-              <w:rPr>
-                <w:sz w:val="28"/>
-                <w:szCs w:val="28"/>
-              </w:rPr>
-              <w:t>ropietario</w:t>
-            </w:r>
-            <w:proofErr w:type="spellEnd"/>
+            <w:r>
+              <w:rPr>
+                <w:sz w:val="28"/>
+                <w:szCs w:val="28"/>
+              </w:rPr>
+              <w:t>dataFim</w:t>
+            </w:r>
           </w:p>
         </w:tc>
         <w:tc>
@@ -8042,15 +8040,13 @@
                 <w:szCs w:val="28"/>
               </w:rPr>
             </w:pPr>
-            <w:proofErr w:type="spellStart"/>
-            <w:r>
-              <w:rPr>
-                <w:sz w:val="28"/>
-                <w:szCs w:val="28"/>
-              </w:rPr>
-              <w:t>Propietario</w:t>
-            </w:r>
-            <w:proofErr w:type="spellEnd"/>
+            <w:r>
+              <w:rPr>
+                <w:sz w:val="28"/>
+                <w:szCs w:val="28"/>
+              </w:rPr>
+              <w:t>Date</w:t>
+            </w:r>
           </w:p>
         </w:tc>
         <w:tc>
@@ -8151,7 +8147,7 @@
                 <w:sz w:val="28"/>
                 <w:szCs w:val="28"/>
               </w:rPr>
-              <w:t>inquilino</w:t>
+              <w:t>imovel</w:t>
             </w:r>
           </w:p>
         </w:tc>
@@ -8171,7 +8167,7 @@
                 <w:sz w:val="28"/>
                 <w:szCs w:val="28"/>
               </w:rPr>
-              <w:t>Inquilino</w:t>
+              <w:t>Imovel</w:t>
             </w:r>
           </w:p>
         </w:tc>
@@ -8245,7 +8241,7 @@
         <w:tc>
           <w:tcPr>
             <w:tcW w:w="1307" w:type="dxa"/>
-            <w:vMerge w:val="restart"/>
+            <w:vMerge/>
             <w:vAlign w:val="center"/>
           </w:tcPr>
           <w:p>
@@ -8255,13 +8251,6 @@
                 <w:szCs w:val="28"/>
               </w:rPr>
             </w:pPr>
-            <w:r>
-              <w:rPr>
-                <w:sz w:val="28"/>
-                <w:szCs w:val="28"/>
-              </w:rPr>
-              <w:t>Contrato</w:t>
-            </w:r>
           </w:p>
         </w:tc>
         <w:tc>
@@ -8280,7 +8269,14 @@
                 <w:sz w:val="28"/>
                 <w:szCs w:val="28"/>
               </w:rPr>
-              <w:t>id</w:t>
+              <w:t>p</w:t>
+            </w:r>
+            <w:r>
+              <w:rPr>
+                <w:sz w:val="28"/>
+                <w:szCs w:val="28"/>
+              </w:rPr>
+              <w:t>ropietario</w:t>
             </w:r>
           </w:p>
         </w:tc>
@@ -8300,7 +8296,7 @@
                 <w:sz w:val="28"/>
                 <w:szCs w:val="28"/>
               </w:rPr>
-              <w:t>inteiro</w:t>
+              <w:t>Propietario</w:t>
             </w:r>
           </w:p>
         </w:tc>
@@ -8330,13 +8326,6 @@
                 <w:szCs w:val="28"/>
               </w:rPr>
             </w:pPr>
-            <w:r>
-              <w:rPr>
-                <w:sz w:val="28"/>
-                <w:szCs w:val="28"/>
-              </w:rPr>
-              <w:t>*</w:t>
-            </w:r>
           </w:p>
         </w:tc>
         <w:tc>
@@ -8384,6 +8373,264 @@
             <w:vMerge/>
             <w:vAlign w:val="center"/>
           </w:tcPr>
+          <w:p>
+            <w:pPr>
+              <w:rPr>
+                <w:sz w:val="28"/>
+                <w:szCs w:val="28"/>
+              </w:rPr>
+            </w:pPr>
+          </w:p>
+        </w:tc>
+        <w:tc>
+          <w:tcPr>
+            <w:tcW w:w="2201" w:type="dxa"/>
+          </w:tcPr>
+          <w:p>
+            <w:pPr>
+              <w:rPr>
+                <w:sz w:val="28"/>
+                <w:szCs w:val="28"/>
+              </w:rPr>
+            </w:pPr>
+            <w:r>
+              <w:rPr>
+                <w:sz w:val="28"/>
+                <w:szCs w:val="28"/>
+              </w:rPr>
+              <w:t>inquilino</w:t>
+            </w:r>
+          </w:p>
+        </w:tc>
+        <w:tc>
+          <w:tcPr>
+            <w:tcW w:w="1560" w:type="dxa"/>
+          </w:tcPr>
+          <w:p>
+            <w:pPr>
+              <w:rPr>
+                <w:sz w:val="28"/>
+                <w:szCs w:val="28"/>
+              </w:rPr>
+            </w:pPr>
+            <w:r>
+              <w:rPr>
+                <w:sz w:val="28"/>
+                <w:szCs w:val="28"/>
+              </w:rPr>
+              <w:t>Inquilino</w:t>
+            </w:r>
+          </w:p>
+        </w:tc>
+        <w:tc>
+          <w:tcPr>
+            <w:tcW w:w="1340" w:type="dxa"/>
+          </w:tcPr>
+          <w:p>
+            <w:pPr>
+              <w:jc w:val="center"/>
+              <w:rPr>
+                <w:sz w:val="28"/>
+                <w:szCs w:val="28"/>
+              </w:rPr>
+            </w:pPr>
+          </w:p>
+        </w:tc>
+        <w:tc>
+          <w:tcPr>
+            <w:tcW w:w="1284" w:type="dxa"/>
+          </w:tcPr>
+          <w:p>
+            <w:pPr>
+              <w:jc w:val="center"/>
+              <w:rPr>
+                <w:sz w:val="28"/>
+                <w:szCs w:val="28"/>
+              </w:rPr>
+            </w:pPr>
+          </w:p>
+        </w:tc>
+        <w:tc>
+          <w:tcPr>
+            <w:tcW w:w="1334" w:type="dxa"/>
+          </w:tcPr>
+          <w:p>
+            <w:pPr>
+              <w:jc w:val="center"/>
+              <w:rPr>
+                <w:sz w:val="28"/>
+                <w:szCs w:val="28"/>
+              </w:rPr>
+            </w:pPr>
+            <w:r>
+              <w:rPr>
+                <w:sz w:val="28"/>
+                <w:szCs w:val="28"/>
+              </w:rPr>
+              <w:t>*</w:t>
+            </w:r>
+          </w:p>
+        </w:tc>
+        <w:tc>
+          <w:tcPr>
+            <w:tcW w:w="1371" w:type="dxa"/>
+          </w:tcPr>
+          <w:p>
+            <w:pPr>
+              <w:rPr>
+                <w:sz w:val="28"/>
+                <w:szCs w:val="28"/>
+              </w:rPr>
+            </w:pPr>
+          </w:p>
+        </w:tc>
+      </w:tr>
+      <w:tr>
+        <w:trPr>
+          <w:trHeight w:val="300"/>
+        </w:trPr>
+        <w:tc>
+          <w:tcPr>
+            <w:tcW w:w="1307" w:type="dxa"/>
+            <w:vMerge w:val="restart"/>
+            <w:vAlign w:val="center"/>
+          </w:tcPr>
+          <w:p>
+            <w:pPr>
+              <w:rPr>
+                <w:sz w:val="28"/>
+                <w:szCs w:val="28"/>
+              </w:rPr>
+            </w:pPr>
+            <w:r>
+              <w:rPr>
+                <w:sz w:val="28"/>
+                <w:szCs w:val="28"/>
+              </w:rPr>
+              <w:t>Contrato</w:t>
+            </w:r>
+          </w:p>
+        </w:tc>
+        <w:tc>
+          <w:tcPr>
+            <w:tcW w:w="2201" w:type="dxa"/>
+          </w:tcPr>
+          <w:p>
+            <w:pPr>
+              <w:rPr>
+                <w:sz w:val="28"/>
+                <w:szCs w:val="28"/>
+              </w:rPr>
+            </w:pPr>
+            <w:r>
+              <w:rPr>
+                <w:sz w:val="28"/>
+                <w:szCs w:val="28"/>
+              </w:rPr>
+              <w:t>id</w:t>
+            </w:r>
+          </w:p>
+        </w:tc>
+        <w:tc>
+          <w:tcPr>
+            <w:tcW w:w="1560" w:type="dxa"/>
+          </w:tcPr>
+          <w:p>
+            <w:pPr>
+              <w:rPr>
+                <w:sz w:val="28"/>
+                <w:szCs w:val="28"/>
+              </w:rPr>
+            </w:pPr>
+            <w:r>
+              <w:rPr>
+                <w:sz w:val="28"/>
+                <w:szCs w:val="28"/>
+              </w:rPr>
+              <w:t>inteiro</w:t>
+            </w:r>
+          </w:p>
+        </w:tc>
+        <w:tc>
+          <w:tcPr>
+            <w:tcW w:w="1340" w:type="dxa"/>
+          </w:tcPr>
+          <w:p>
+            <w:pPr>
+              <w:jc w:val="center"/>
+              <w:rPr>
+                <w:sz w:val="28"/>
+                <w:szCs w:val="28"/>
+              </w:rPr>
+            </w:pPr>
+          </w:p>
+        </w:tc>
+        <w:tc>
+          <w:tcPr>
+            <w:tcW w:w="1284" w:type="dxa"/>
+          </w:tcPr>
+          <w:p>
+            <w:pPr>
+              <w:jc w:val="center"/>
+              <w:rPr>
+                <w:sz w:val="28"/>
+                <w:szCs w:val="28"/>
+              </w:rPr>
+            </w:pPr>
+            <w:r>
+              <w:rPr>
+                <w:sz w:val="28"/>
+                <w:szCs w:val="28"/>
+              </w:rPr>
+              <w:t>*</w:t>
+            </w:r>
+          </w:p>
+        </w:tc>
+        <w:tc>
+          <w:tcPr>
+            <w:tcW w:w="1334" w:type="dxa"/>
+          </w:tcPr>
+          <w:p>
+            <w:pPr>
+              <w:jc w:val="center"/>
+              <w:rPr>
+                <w:sz w:val="28"/>
+                <w:szCs w:val="28"/>
+              </w:rPr>
+            </w:pPr>
+            <w:r>
+              <w:rPr>
+                <w:sz w:val="28"/>
+                <w:szCs w:val="28"/>
+              </w:rPr>
+              <w:t>*</w:t>
+            </w:r>
+          </w:p>
+        </w:tc>
+        <w:tc>
+          <w:tcPr>
+            <w:tcW w:w="1371" w:type="dxa"/>
+          </w:tcPr>
+          <w:p>
+            <w:pPr>
+              <w:rPr>
+                <w:sz w:val="28"/>
+                <w:szCs w:val="28"/>
+              </w:rPr>
+            </w:pPr>
+          </w:p>
+        </w:tc>
+      </w:tr>
+      <w:tr>
+        <w:trPr>
+          <w:trHeight w:val="300"/>
+        </w:trPr>
+        <w:tc>
+          <w:tcPr>
+            <w:tcW w:w="1307" w:type="dxa"/>
+            <w:vMerge/>
+            <w:vAlign w:val="center"/>
+          </w:tcPr>
           <w:p/>
         </w:tc>
         <w:tc>
@@ -8397,15 +8644,20 @@
                 <w:szCs w:val="28"/>
               </w:rPr>
             </w:pPr>
-            <w:proofErr w:type="spellStart"/>
-            <w:r>
-              <w:rPr>
-                <w:sz w:val="28"/>
-                <w:szCs w:val="28"/>
-              </w:rPr>
-              <w:t>idLocacao</w:t>
-            </w:r>
-            <w:proofErr w:type="spellEnd"/>
+            <w:r>
+              <w:rPr>
+                <w:sz w:val="28"/>
+                <w:szCs w:val="28"/>
+              </w:rPr>
+              <w:t>l</w:t>
+            </w:r>
+            <w:r>
+              <w:rPr>
+                <w:sz w:val="28"/>
+                <w:szCs w:val="28"/>
+              </w:rPr>
+              <w:t>ocacao</w:t>
+            </w:r>
           </w:p>
         </w:tc>
         <w:tc>
@@ -8424,7 +8676,7 @@
                 <w:sz w:val="28"/>
                 <w:szCs w:val="28"/>
               </w:rPr>
-              <w:t>inteiro</w:t>
+              <w:t>Locacao</w:t>
             </w:r>
           </w:p>
         </w:tc>

</xml_diff>

<commit_message>
Correção DER e DD Visibilidade dos atributos e entidade contrato teve atributos corrigidos no DER e no DD para representar decisões atuais da arquitetura Relacionada à issue #66
</commit_message>
<xml_diff>
--- a/Requisitos/Casos de Uso - Especificação a nivel de sistema/DD-Aluguel.docx
+++ b/Requisitos/Casos de Uso - Especificação a nivel de sistema/DD-Aluguel.docx
@@ -515,6 +515,7 @@
                 <w:szCs w:val="28"/>
               </w:rPr>
             </w:pPr>
+            <w:proofErr w:type="spellStart"/>
             <w:r>
               <w:rPr>
                 <w:sz w:val="28"/>
@@ -522,6 +523,7 @@
               </w:rPr>
               <w:t>cpf</w:t>
             </w:r>
+            <w:proofErr w:type="spellEnd"/>
           </w:p>
         </w:tc>
         <w:tc>
@@ -643,6 +645,7 @@
                 <w:szCs w:val="28"/>
               </w:rPr>
             </w:pPr>
+            <w:proofErr w:type="spellStart"/>
             <w:r>
               <w:rPr>
                 <w:sz w:val="28"/>
@@ -650,6 +653,7 @@
               </w:rPr>
               <w:t>rg</w:t>
             </w:r>
+            <w:proofErr w:type="spellEnd"/>
           </w:p>
         </w:tc>
         <w:tc>
@@ -772,6 +776,7 @@
                 <w:szCs w:val="28"/>
               </w:rPr>
             </w:pPr>
+            <w:proofErr w:type="spellStart"/>
             <w:r>
               <w:rPr>
                 <w:sz w:val="28"/>
@@ -779,6 +784,7 @@
               </w:rPr>
               <w:t>email</w:t>
             </w:r>
+            <w:proofErr w:type="spellEnd"/>
           </w:p>
         </w:tc>
         <w:tc>
@@ -1035,6 +1041,7 @@
                 <w:szCs w:val="28"/>
               </w:rPr>
             </w:pPr>
+            <w:proofErr w:type="spellStart"/>
             <w:r>
               <w:rPr>
                 <w:sz w:val="28"/>
@@ -1042,6 +1049,7 @@
               </w:rPr>
               <w:t>estadoCivil</w:t>
             </w:r>
+            <w:proofErr w:type="spellEnd"/>
           </w:p>
         </w:tc>
         <w:tc>
@@ -1145,6 +1153,7 @@
                 <w:szCs w:val="28"/>
               </w:rPr>
             </w:pPr>
+            <w:proofErr w:type="spellStart"/>
             <w:r>
               <w:rPr>
                 <w:sz w:val="28"/>
@@ -1152,6 +1161,7 @@
               </w:rPr>
               <w:t>profissao</w:t>
             </w:r>
+            <w:proofErr w:type="spellEnd"/>
           </w:p>
         </w:tc>
         <w:tc>
@@ -1274,6 +1284,7 @@
                 <w:szCs w:val="28"/>
               </w:rPr>
             </w:pPr>
+            <w:proofErr w:type="spellStart"/>
             <w:r>
               <w:rPr>
                 <w:sz w:val="28"/>
@@ -1281,6 +1292,7 @@
               </w:rPr>
               <w:t>nomeConjugue</w:t>
             </w:r>
+            <w:proofErr w:type="spellEnd"/>
           </w:p>
         </w:tc>
         <w:tc>
@@ -2378,6 +2390,7 @@
                 <w:szCs w:val="28"/>
               </w:rPr>
             </w:pPr>
+            <w:proofErr w:type="spellStart"/>
             <w:r>
               <w:rPr>
                 <w:sz w:val="28"/>
@@ -2385,6 +2398,7 @@
               </w:rPr>
               <w:t>cpf</w:t>
             </w:r>
+            <w:proofErr w:type="spellEnd"/>
           </w:p>
         </w:tc>
         <w:tc>
@@ -2500,6 +2514,7 @@
                 <w:szCs w:val="28"/>
               </w:rPr>
             </w:pPr>
+            <w:proofErr w:type="spellStart"/>
             <w:r>
               <w:rPr>
                 <w:sz w:val="28"/>
@@ -2507,6 +2522,7 @@
               </w:rPr>
               <w:t>rg</w:t>
             </w:r>
+            <w:proofErr w:type="spellEnd"/>
           </w:p>
         </w:tc>
         <w:tc>
@@ -2622,6 +2638,7 @@
                 <w:szCs w:val="28"/>
               </w:rPr>
             </w:pPr>
+            <w:proofErr w:type="spellStart"/>
             <w:r>
               <w:rPr>
                 <w:sz w:val="28"/>
@@ -2629,6 +2646,7 @@
               </w:rPr>
               <w:t>email</w:t>
             </w:r>
+            <w:proofErr w:type="spellEnd"/>
           </w:p>
         </w:tc>
         <w:tc>
@@ -2866,6 +2884,7 @@
                 <w:szCs w:val="28"/>
               </w:rPr>
             </w:pPr>
+            <w:proofErr w:type="spellStart"/>
             <w:r>
               <w:rPr>
                 <w:sz w:val="28"/>
@@ -2873,6 +2892,7 @@
               </w:rPr>
               <w:t>estadoCivil</w:t>
             </w:r>
+            <w:proofErr w:type="spellEnd"/>
           </w:p>
         </w:tc>
         <w:tc>
@@ -2981,6 +3001,7 @@
                 <w:szCs w:val="28"/>
               </w:rPr>
             </w:pPr>
+            <w:proofErr w:type="spellStart"/>
             <w:r>
               <w:rPr>
                 <w:sz w:val="28"/>
@@ -2988,6 +3009,7 @@
               </w:rPr>
               <w:t>profissao</w:t>
             </w:r>
+            <w:proofErr w:type="spellEnd"/>
           </w:p>
         </w:tc>
         <w:tc>
@@ -3114,6 +3136,7 @@
                 <w:szCs w:val="28"/>
               </w:rPr>
             </w:pPr>
+            <w:proofErr w:type="spellStart"/>
             <w:r>
               <w:rPr>
                 <w:sz w:val="28"/>
@@ -3121,6 +3144,7 @@
               </w:rPr>
               <w:t>nomeConjugue</w:t>
             </w:r>
+            <w:proofErr w:type="spellEnd"/>
           </w:p>
         </w:tc>
         <w:tc>
@@ -4125,6 +4149,7 @@
                 <w:szCs w:val="28"/>
               </w:rPr>
             </w:pPr>
+            <w:proofErr w:type="spellStart"/>
             <w:r>
               <w:rPr>
                 <w:sz w:val="28"/>
@@ -4132,6 +4157,7 @@
               </w:rPr>
               <w:t>Propietario</w:t>
             </w:r>
+            <w:proofErr w:type="spellEnd"/>
           </w:p>
         </w:tc>
         <w:tc>
@@ -4145,6 +4171,7 @@
                 <w:szCs w:val="28"/>
               </w:rPr>
             </w:pPr>
+            <w:proofErr w:type="spellStart"/>
             <w:r>
               <w:rPr>
                 <w:sz w:val="28"/>
@@ -4152,6 +4179,7 @@
               </w:rPr>
               <w:t>Propietário</w:t>
             </w:r>
+            <w:proofErr w:type="spellEnd"/>
           </w:p>
         </w:tc>
         <w:tc>
@@ -4245,6 +4273,7 @@
                 <w:szCs w:val="28"/>
               </w:rPr>
             </w:pPr>
+            <w:proofErr w:type="spellStart"/>
             <w:r>
               <w:rPr>
                 <w:sz w:val="28"/>
@@ -4252,6 +4281,7 @@
               </w:rPr>
               <w:t>estaAlugado</w:t>
             </w:r>
+            <w:proofErr w:type="spellEnd"/>
           </w:p>
         </w:tc>
         <w:tc>
@@ -4265,6 +4295,7 @@
                 <w:szCs w:val="28"/>
               </w:rPr>
             </w:pPr>
+            <w:proofErr w:type="spellStart"/>
             <w:r>
               <w:rPr>
                 <w:sz w:val="28"/>
@@ -4279,6 +4310,7 @@
               </w:rPr>
               <w:t>oolean</w:t>
             </w:r>
+            <w:proofErr w:type="spellEnd"/>
           </w:p>
         </w:tc>
         <w:tc>
@@ -4494,6 +4526,7 @@
                 <w:szCs w:val="28"/>
               </w:rPr>
             </w:pPr>
+            <w:proofErr w:type="spellStart"/>
             <w:r>
               <w:rPr>
                 <w:sz w:val="28"/>
@@ -4501,6 +4534,7 @@
               </w:rPr>
               <w:t>valorAluguel</w:t>
             </w:r>
+            <w:proofErr w:type="spellEnd"/>
           </w:p>
         </w:tc>
         <w:tc>
@@ -5531,6 +5565,7 @@
                 <w:szCs w:val="28"/>
               </w:rPr>
             </w:pPr>
+            <w:proofErr w:type="spellStart"/>
             <w:r>
               <w:rPr>
                 <w:sz w:val="28"/>
@@ -5545,6 +5580,7 @@
               </w:rPr>
               <w:t>movel</w:t>
             </w:r>
+            <w:proofErr w:type="spellEnd"/>
           </w:p>
         </w:tc>
         <w:tc>
@@ -5558,6 +5594,7 @@
                 <w:szCs w:val="28"/>
               </w:rPr>
             </w:pPr>
+            <w:proofErr w:type="spellStart"/>
             <w:r>
               <w:rPr>
                 <w:sz w:val="28"/>
@@ -5565,6 +5602,7 @@
               </w:rPr>
               <w:t>Imovel</w:t>
             </w:r>
+            <w:proofErr w:type="spellEnd"/>
           </w:p>
         </w:tc>
         <w:tc>
@@ -5761,6 +5799,7 @@
                 <w:szCs w:val="28"/>
               </w:rPr>
             </w:pPr>
+            <w:proofErr w:type="spellStart"/>
             <w:r>
               <w:rPr>
                 <w:sz w:val="28"/>
@@ -5768,6 +5807,7 @@
               </w:rPr>
               <w:t>descricao</w:t>
             </w:r>
+            <w:proofErr w:type="spellEnd"/>
           </w:p>
         </w:tc>
         <w:tc>
@@ -5883,6 +5923,7 @@
                 <w:szCs w:val="28"/>
               </w:rPr>
             </w:pPr>
+            <w:proofErr w:type="spellStart"/>
             <w:r>
               <w:rPr>
                 <w:sz w:val="28"/>
@@ -5890,6 +5931,7 @@
               </w:rPr>
               <w:t>dataCadastro</w:t>
             </w:r>
+            <w:proofErr w:type="spellEnd"/>
           </w:p>
         </w:tc>
         <w:tc>
@@ -5903,6 +5945,7 @@
                 <w:szCs w:val="28"/>
               </w:rPr>
             </w:pPr>
+            <w:proofErr w:type="spellStart"/>
             <w:r>
               <w:rPr>
                 <w:sz w:val="28"/>
@@ -5910,6 +5953,7 @@
               </w:rPr>
               <w:t>DateTime</w:t>
             </w:r>
+            <w:proofErr w:type="spellEnd"/>
           </w:p>
         </w:tc>
         <w:tc>
@@ -5998,6 +6042,7 @@
                 <w:szCs w:val="28"/>
               </w:rPr>
             </w:pPr>
+            <w:proofErr w:type="spellStart"/>
             <w:r>
               <w:rPr>
                 <w:sz w:val="28"/>
@@ -6005,6 +6050,7 @@
               </w:rPr>
               <w:t>dataResolucao</w:t>
             </w:r>
+            <w:proofErr w:type="spellEnd"/>
           </w:p>
         </w:tc>
         <w:tc>
@@ -6018,6 +6064,7 @@
                 <w:szCs w:val="28"/>
               </w:rPr>
             </w:pPr>
+            <w:proofErr w:type="spellStart"/>
             <w:r>
               <w:rPr>
                 <w:sz w:val="28"/>
@@ -6025,6 +6072,7 @@
               </w:rPr>
               <w:t>DateTime</w:t>
             </w:r>
+            <w:proofErr w:type="spellEnd"/>
           </w:p>
         </w:tc>
         <w:tc>
@@ -6106,6 +6154,7 @@
                 <w:szCs w:val="28"/>
               </w:rPr>
             </w:pPr>
+            <w:proofErr w:type="spellStart"/>
             <w:r>
               <w:rPr>
                 <w:sz w:val="28"/>
@@ -6113,6 +6162,7 @@
               </w:rPr>
               <w:t>estaResolvido</w:t>
             </w:r>
+            <w:proofErr w:type="spellEnd"/>
           </w:p>
         </w:tc>
         <w:tc>
@@ -6126,6 +6176,7 @@
                 <w:szCs w:val="28"/>
               </w:rPr>
             </w:pPr>
+            <w:proofErr w:type="spellStart"/>
             <w:r>
               <w:rPr>
                 <w:sz w:val="28"/>
@@ -6133,6 +6184,7 @@
               </w:rPr>
               <w:t>boolean</w:t>
             </w:r>
+            <w:proofErr w:type="spellEnd"/>
           </w:p>
         </w:tc>
         <w:tc>
@@ -6615,6 +6667,7 @@
                 <w:szCs w:val="28"/>
               </w:rPr>
             </w:pPr>
+            <w:proofErr w:type="spellStart"/>
             <w:r>
               <w:rPr>
                 <w:sz w:val="28"/>
@@ -6622,6 +6675,7 @@
               </w:rPr>
               <w:t>dataCobranca</w:t>
             </w:r>
+            <w:proofErr w:type="spellEnd"/>
           </w:p>
         </w:tc>
         <w:tc>
@@ -6737,6 +6791,7 @@
                 <w:szCs w:val="28"/>
               </w:rPr>
             </w:pPr>
+            <w:proofErr w:type="spellStart"/>
             <w:r>
               <w:rPr>
                 <w:sz w:val="28"/>
@@ -6744,6 +6799,7 @@
               </w:rPr>
               <w:t>tipoCobranca</w:t>
             </w:r>
+            <w:proofErr w:type="spellEnd"/>
           </w:p>
         </w:tc>
         <w:tc>
@@ -6852,6 +6908,7 @@
                 <w:szCs w:val="28"/>
               </w:rPr>
             </w:pPr>
+            <w:proofErr w:type="spellStart"/>
             <w:r>
               <w:rPr>
                 <w:sz w:val="28"/>
@@ -6859,6 +6916,7 @@
               </w:rPr>
               <w:t>descricao</w:t>
             </w:r>
+            <w:proofErr w:type="spellEnd"/>
           </w:p>
         </w:tc>
         <w:tc>
@@ -6967,6 +7025,7 @@
                 <w:szCs w:val="28"/>
               </w:rPr>
             </w:pPr>
+            <w:proofErr w:type="spellStart"/>
             <w:r>
               <w:rPr>
                 <w:sz w:val="28"/>
@@ -6974,6 +7033,7 @@
               </w:rPr>
               <w:t>Locacao</w:t>
             </w:r>
+            <w:proofErr w:type="spellEnd"/>
           </w:p>
         </w:tc>
         <w:tc>
@@ -6987,6 +7047,7 @@
                 <w:szCs w:val="28"/>
               </w:rPr>
             </w:pPr>
+            <w:proofErr w:type="spellStart"/>
             <w:r>
               <w:rPr>
                 <w:sz w:val="28"/>
@@ -6994,6 +7055,7 @@
               </w:rPr>
               <w:t>Locacao</w:t>
             </w:r>
+            <w:proofErr w:type="spellEnd"/>
           </w:p>
         </w:tc>
         <w:tc>
@@ -7368,6 +7430,7 @@
                 <w:szCs w:val="28"/>
               </w:rPr>
             </w:pPr>
+            <w:proofErr w:type="spellStart"/>
             <w:r>
               <w:rPr>
                 <w:sz w:val="28"/>
@@ -7382,6 +7445,7 @@
               </w:rPr>
               <w:t>Pagamento</w:t>
             </w:r>
+            <w:proofErr w:type="spellEnd"/>
           </w:p>
         </w:tc>
         <w:tc>
@@ -7497,6 +7561,7 @@
                 <w:szCs w:val="28"/>
               </w:rPr>
             </w:pPr>
+            <w:proofErr w:type="spellStart"/>
             <w:r>
               <w:rPr>
                 <w:sz w:val="28"/>
@@ -7511,6 +7576,7 @@
               </w:rPr>
               <w:t>obranca</w:t>
             </w:r>
+            <w:proofErr w:type="spellEnd"/>
           </w:p>
         </w:tc>
         <w:tc>
@@ -7613,6 +7679,7 @@
                 <w:szCs w:val="28"/>
               </w:rPr>
             </w:pPr>
+            <w:proofErr w:type="spellStart"/>
             <w:r>
               <w:rPr>
                 <w:sz w:val="28"/>
@@ -7620,6 +7687,7 @@
               </w:rPr>
               <w:t>Locacao</w:t>
             </w:r>
+            <w:proofErr w:type="spellEnd"/>
           </w:p>
         </w:tc>
         <w:tc>
@@ -7769,6 +7837,7 @@
                 <w:szCs w:val="28"/>
               </w:rPr>
             </w:pPr>
+            <w:proofErr w:type="spellStart"/>
             <w:r>
               <w:rPr>
                 <w:sz w:val="28"/>
@@ -7776,6 +7845,7 @@
               </w:rPr>
               <w:t>valorAluguel</w:t>
             </w:r>
+            <w:proofErr w:type="spellEnd"/>
           </w:p>
         </w:tc>
         <w:tc>
@@ -7898,6 +7968,7 @@
                 <w:szCs w:val="28"/>
               </w:rPr>
             </w:pPr>
+            <w:proofErr w:type="spellStart"/>
             <w:r>
               <w:rPr>
                 <w:sz w:val="28"/>
@@ -7905,6 +7976,7 @@
               </w:rPr>
               <w:t>dataInicio</w:t>
             </w:r>
+            <w:proofErr w:type="spellEnd"/>
           </w:p>
         </w:tc>
         <w:tc>
@@ -8020,6 +8092,7 @@
                 <w:szCs w:val="28"/>
               </w:rPr>
             </w:pPr>
+            <w:proofErr w:type="spellStart"/>
             <w:r>
               <w:rPr>
                 <w:sz w:val="28"/>
@@ -8027,6 +8100,7 @@
               </w:rPr>
               <w:t>dataFim</w:t>
             </w:r>
+            <w:proofErr w:type="spellEnd"/>
           </w:p>
         </w:tc>
         <w:tc>
@@ -8142,6 +8216,7 @@
                 <w:szCs w:val="28"/>
               </w:rPr>
             </w:pPr>
+            <w:proofErr w:type="spellStart"/>
             <w:r>
               <w:rPr>
                 <w:sz w:val="28"/>
@@ -8149,6 +8224,7 @@
               </w:rPr>
               <w:t>imovel</w:t>
             </w:r>
+            <w:proofErr w:type="spellEnd"/>
           </w:p>
         </w:tc>
         <w:tc>
@@ -8162,6 +8238,7 @@
                 <w:szCs w:val="28"/>
               </w:rPr>
             </w:pPr>
+            <w:proofErr w:type="spellStart"/>
             <w:r>
               <w:rPr>
                 <w:sz w:val="28"/>
@@ -8169,6 +8246,7 @@
               </w:rPr>
               <w:t>Imovel</w:t>
             </w:r>
+            <w:proofErr w:type="spellEnd"/>
           </w:p>
         </w:tc>
         <w:tc>
@@ -8264,6 +8342,7 @@
                 <w:szCs w:val="28"/>
               </w:rPr>
             </w:pPr>
+            <w:proofErr w:type="spellStart"/>
             <w:r>
               <w:rPr>
                 <w:sz w:val="28"/>
@@ -8278,6 +8357,7 @@
               </w:rPr>
               <w:t>ropietario</w:t>
             </w:r>
+            <w:proofErr w:type="spellEnd"/>
           </w:p>
         </w:tc>
         <w:tc>
@@ -8291,6 +8371,7 @@
                 <w:szCs w:val="28"/>
               </w:rPr>
             </w:pPr>
+            <w:proofErr w:type="spellStart"/>
             <w:r>
               <w:rPr>
                 <w:sz w:val="28"/>
@@ -8298,6 +8379,7 @@
               </w:rPr>
               <w:t>Propietario</w:t>
             </w:r>
+            <w:proofErr w:type="spellEnd"/>
           </w:p>
         </w:tc>
         <w:tc>
@@ -8649,6 +8731,117 @@
                 <w:sz w:val="28"/>
                 <w:szCs w:val="28"/>
               </w:rPr>
+              <w:t>arquivo</w:t>
+            </w:r>
+          </w:p>
+        </w:tc>
+        <w:tc>
+          <w:tcPr>
+            <w:tcW w:w="1560" w:type="dxa"/>
+          </w:tcPr>
+          <w:p>
+            <w:pPr>
+              <w:rPr>
+                <w:sz w:val="28"/>
+                <w:szCs w:val="28"/>
+              </w:rPr>
+            </w:pPr>
+            <w:proofErr w:type="spellStart"/>
+            <w:r>
+              <w:rPr>
+                <w:sz w:val="28"/>
+                <w:szCs w:val="28"/>
+              </w:rPr>
+              <w:t>Blob</w:t>
+            </w:r>
+            <w:proofErr w:type="spellEnd"/>
+          </w:p>
+        </w:tc>
+        <w:tc>
+          <w:tcPr>
+            <w:tcW w:w="1340" w:type="dxa"/>
+          </w:tcPr>
+          <w:p>
+            <w:pPr>
+              <w:jc w:val="center"/>
+              <w:rPr>
+                <w:sz w:val="28"/>
+                <w:szCs w:val="28"/>
+              </w:rPr>
+            </w:pPr>
+          </w:p>
+        </w:tc>
+        <w:tc>
+          <w:tcPr>
+            <w:tcW w:w="1284" w:type="dxa"/>
+          </w:tcPr>
+          <w:p>
+            <w:pPr>
+              <w:jc w:val="center"/>
+              <w:rPr>
+                <w:sz w:val="28"/>
+                <w:szCs w:val="28"/>
+              </w:rPr>
+            </w:pPr>
+          </w:p>
+        </w:tc>
+        <w:tc>
+          <w:tcPr>
+            <w:tcW w:w="1334" w:type="dxa"/>
+          </w:tcPr>
+          <w:p>
+            <w:pPr>
+              <w:jc w:val="center"/>
+              <w:rPr>
+                <w:sz w:val="28"/>
+                <w:szCs w:val="28"/>
+              </w:rPr>
+            </w:pPr>
+          </w:p>
+        </w:tc>
+        <w:tc>
+          <w:tcPr>
+            <w:tcW w:w="1371" w:type="dxa"/>
+          </w:tcPr>
+          <w:p>
+            <w:pPr>
+              <w:rPr>
+                <w:sz w:val="28"/>
+                <w:szCs w:val="28"/>
+              </w:rPr>
+            </w:pPr>
+          </w:p>
+        </w:tc>
+      </w:tr>
+      <w:tr>
+        <w:trPr>
+          <w:trHeight w:val="300"/>
+        </w:trPr>
+        <w:tc>
+          <w:tcPr>
+            <w:tcW w:w="1307" w:type="dxa"/>
+            <w:vMerge/>
+            <w:vAlign w:val="center"/>
+          </w:tcPr>
+          <w:p/>
+        </w:tc>
+        <w:tc>
+          <w:tcPr>
+            <w:tcW w:w="2201" w:type="dxa"/>
+          </w:tcPr>
+          <w:p>
+            <w:pPr>
+              <w:rPr>
+                <w:sz w:val="28"/>
+                <w:szCs w:val="28"/>
+              </w:rPr>
+            </w:pPr>
+            <w:proofErr w:type="spellStart"/>
+            <w:r>
+              <w:rPr>
+                <w:sz w:val="28"/>
+                <w:szCs w:val="28"/>
+              </w:rPr>
               <w:t>l</w:t>
             </w:r>
             <w:r>
@@ -8658,6 +8851,7 @@
               </w:rPr>
               <w:t>ocacao</w:t>
             </w:r>
+            <w:proofErr w:type="spellEnd"/>
           </w:p>
         </w:tc>
         <w:tc>
@@ -8671,6 +8865,7 @@
                 <w:szCs w:val="28"/>
               </w:rPr>
             </w:pPr>
+            <w:proofErr w:type="spellStart"/>
             <w:r>
               <w:rPr>
                 <w:sz w:val="28"/>
@@ -8678,6 +8873,7 @@
               </w:rPr>
               <w:t>Locacao</w:t>
             </w:r>
+            <w:proofErr w:type="spellEnd"/>
           </w:p>
         </w:tc>
         <w:tc>

</xml_diff>